<commit_message>
clean up word file
</commit_message>
<xml_diff>
--- a/Luke Wilson CS3BC Coursework.docx
+++ b/Luke Wilson CS3BC Coursework.docx
@@ -2,9 +2,150 @@
 <file path=word/document.xml><?xml version="1.0" encoding="utf-8"?>
 <w:document xmlns:wpc="http://schemas.microsoft.com/office/word/2010/wordprocessingCanvas" xmlns:cx="http://schemas.microsoft.com/office/drawing/2014/chartex" xmlns:cx1="http://schemas.microsoft.com/office/drawing/2015/9/8/chartex" xmlns:cx2="http://schemas.microsoft.com/office/drawing/2015/10/21/chartex" xmlns:cx3="http://schemas.microsoft.com/office/drawing/2016/5/9/chartex" xmlns:cx4="http://schemas.microsoft.com/office/drawing/2016/5/10/chartex" xmlns:cx5="http://schemas.microsoft.com/office/drawing/2016/5/11/chartex" xmlns:cx6="http://schemas.microsoft.com/office/drawing/2016/5/12/chartex" xmlns:cx7="http://schemas.microsoft.com/office/drawing/2016/5/13/chartex" xmlns:cx8="http://schemas.microsoft.com/office/drawing/2016/5/14/chartex" xmlns:mc="http://schemas.openxmlformats.org/markup-compatibility/2006" xmlns:aink="http://schemas.microsoft.com/office/drawing/2016/ink" xmlns:am3d="http://schemas.microsoft.com/office/drawing/2017/model3d" xmlns:o="urn:schemas-microsoft-com:office:office" xmlns:oel="http://schemas.microsoft.com/office/2019/extlst" xmlns:r="http://schemas.openxmlformats.org/officeDocument/2006/relationships" xmlns:m="http://schemas.openxmlformats.org/officeDocument/2006/math" xmlns:v="urn:schemas-microsoft-com:vml" xmlns:wp14="http://schemas.microsoft.com/office/word/2010/wordprocessingDrawing" xmlns:wp="http://schemas.openxmlformats.org/drawingml/2006/wordprocessingDrawing" xmlns:w10="urn:schemas-microsoft-com:office:word" xmlns:w="http://schemas.openxmlformats.org/wordprocessingml/2006/main" xmlns:w14="http://schemas.microsoft.com/office/word/2010/wordml" xmlns:w15="http://schemas.microsoft.com/office/word/2012/wordml" xmlns:w16cex="http://schemas.microsoft.com/office/word/2018/wordml/cex" xmlns:w16cid="http://schemas.microsoft.com/office/word/2016/wordml/cid" xmlns:w16="http://schemas.microsoft.com/office/word/2018/wordml" xmlns:w16du="http://schemas.microsoft.com/office/word/2023/wordml/word16du" xmlns:w16sdtdh="http://schemas.microsoft.com/office/word/2020/wordml/sdtdatahash" xmlns:w16sdtfl="http://schemas.microsoft.com/office/word/2024/wordml/sdtformatlock" xmlns:w16se="http://schemas.microsoft.com/office/word/2015/wordml/symex" xmlns:wpg="http://schemas.microsoft.com/office/word/2010/wordprocessingGroup" xmlns:wpi="http://schemas.microsoft.com/office/word/2010/wordprocessingInk" xmlns:wne="http://schemas.microsoft.com/office/word/2006/wordml" xmlns:wps="http://schemas.microsoft.com/office/word/2010/wordprocessingShape" mc:Ignorable="w14 w15 w16se w16cid w16 w16cex w16sdtdh w16sdtfl w16du wp14">
   <w:body>
-    <w:p/>
     <w:p>
-      <w:r>
+      <w:pPr>
+        <w:shd w:val="clear" w:color="auto" w:fill="FFFFFF"/>
+        <w:rPr>
+          <w:rFonts w:ascii="Times New Roman" w:eastAsia="Times New Roman" w:hAnsi="Times New Roman" w:cs="Times New Roman"/>
+          <w:kern w:val="0"/>
+          <w:lang w:eastAsia="en-GB"/>
+          <w14:ligatures w14:val="none"/>
+        </w:rPr>
+      </w:pPr>
+      <w:r>
+        <w:rPr>
+          <w:rFonts w:ascii="Arial" w:eastAsia="Times New Roman" w:hAnsi="Arial" w:cs="Arial"/>
+          <w:kern w:val="0"/>
+          <w:lang w:eastAsia="en-GB"/>
+          <w14:ligatures w14:val="none"/>
+        </w:rPr>
+        <w:t>Module Code: CS3BC</w:t>
+      </w:r>
+      <w:r>
+        <w:rPr>
+          <w:rFonts w:ascii="Times New Roman" w:eastAsia="Times New Roman" w:hAnsi="Times New Roman" w:cs="Times New Roman"/>
+          <w:kern w:val="0"/>
+          <w:lang w:eastAsia="en-GB"/>
+          <w14:ligatures w14:val="none"/>
+        </w:rPr>
+        <w:br/>
+      </w:r>
+      <w:r>
+        <w:rPr>
+          <w:rFonts w:ascii="Arial" w:eastAsia="Times New Roman" w:hAnsi="Arial" w:cs="Arial"/>
+          <w:kern w:val="0"/>
+          <w:lang w:eastAsia="en-GB"/>
+          <w14:ligatures w14:val="none"/>
+        </w:rPr>
+        <w:t>Assignment report Title: Blockchain Coursework Assignment</w:t>
+      </w:r>
+      <w:r>
+        <w:rPr>
+          <w:rFonts w:ascii="Times New Roman" w:eastAsia="Times New Roman" w:hAnsi="Times New Roman" w:cs="Times New Roman"/>
+          <w:kern w:val="0"/>
+          <w:lang w:eastAsia="en-GB"/>
+          <w14:ligatures w14:val="none"/>
+        </w:rPr>
+        <w:br/>
+      </w:r>
+      <w:r>
+        <w:rPr>
+          <w:rFonts w:ascii="Arial" w:eastAsia="Times New Roman" w:hAnsi="Arial" w:cs="Arial"/>
+          <w:kern w:val="0"/>
+          <w:lang w:eastAsia="en-GB"/>
+          <w14:ligatures w14:val="none"/>
+        </w:rPr>
+        <w:t>Student Number:</w:t>
+      </w:r>
+      <w:r>
+        <w:rPr>
+          <w:rFonts w:ascii="Arial" w:eastAsia="Times New Roman" w:hAnsi="Arial" w:cs="Arial"/>
+          <w:kern w:val="0"/>
+          <w:lang w:eastAsia="en-GB"/>
+          <w14:ligatures w14:val="none"/>
+        </w:rPr>
+        <w:t xml:space="preserve"> 30002734</w:t>
+      </w:r>
+      <w:r>
+        <w:rPr>
+          <w:rFonts w:ascii="Times New Roman" w:eastAsia="Times New Roman" w:hAnsi="Times New Roman" w:cs="Times New Roman"/>
+          <w:kern w:val="0"/>
+          <w:lang w:eastAsia="en-GB"/>
+          <w14:ligatures w14:val="none"/>
+        </w:rPr>
+        <w:br/>
+      </w:r>
+      <w:r>
+        <w:rPr>
+          <w:rFonts w:ascii="Arial" w:eastAsia="Times New Roman" w:hAnsi="Arial" w:cs="Arial"/>
+          <w:kern w:val="0"/>
+          <w:lang w:eastAsia="en-GB"/>
+          <w14:ligatures w14:val="none"/>
+        </w:rPr>
+        <w:t>Date (when the work was completed):</w:t>
+      </w:r>
+      <w:r>
+        <w:rPr>
+          <w:rFonts w:ascii="Arial" w:eastAsia="Times New Roman" w:hAnsi="Arial" w:cs="Arial"/>
+          <w:kern w:val="0"/>
+          <w:lang w:eastAsia="en-GB"/>
+          <w14:ligatures w14:val="none"/>
+        </w:rPr>
+        <w:t xml:space="preserve"> </w:t>
+      </w:r>
+      <w:r>
+        <w:rPr>
+          <w:rFonts w:ascii="Times New Roman" w:eastAsia="Times New Roman" w:hAnsi="Times New Roman" w:cs="Times New Roman"/>
+          <w:kern w:val="0"/>
+          <w:lang w:eastAsia="en-GB"/>
+          <w14:ligatures w14:val="none"/>
+        </w:rPr>
+        <w:br/>
+      </w:r>
+      <w:r>
+        <w:rPr>
+          <w:rFonts w:ascii="Arial" w:eastAsia="Times New Roman" w:hAnsi="Arial" w:cs="Arial"/>
+          <w:kern w:val="0"/>
+          <w:lang w:eastAsia="en-GB"/>
+          <w14:ligatures w14:val="none"/>
+        </w:rPr>
+        <w:t>Actual hrs spent for the assignment:</w:t>
+      </w:r>
+      <w:r>
+        <w:rPr>
+          <w:rFonts w:ascii="Times New Roman" w:eastAsia="Times New Roman" w:hAnsi="Times New Roman" w:cs="Times New Roman"/>
+          <w:kern w:val="0"/>
+          <w:lang w:eastAsia="en-GB"/>
+          <w14:ligatures w14:val="none"/>
+        </w:rPr>
+        <w:br/>
+      </w:r>
+      <w:r>
+        <w:rPr>
+          <w:rFonts w:ascii="Arial" w:eastAsia="Times New Roman" w:hAnsi="Arial" w:cs="Arial"/>
+          <w:kern w:val="0"/>
+          <w:lang w:eastAsia="en-GB"/>
+          <w14:ligatures w14:val="none"/>
+        </w:rPr>
+        <w:t>Which Artificial Intelligence tools used (if applicable):</w:t>
+      </w:r>
+    </w:p>
+    <w:p>
+      <w:pPr>
+        <w:rPr>
+          <w:rFonts w:ascii="Times New Roman" w:eastAsia="Times New Roman" w:hAnsi="Times New Roman" w:cs="Times New Roman"/>
+          <w:kern w:val="0"/>
+          <w:lang w:eastAsia="en-GB"/>
+          <w14:ligatures w14:val="none"/>
+        </w:rPr>
+      </w:pPr>
+      <w:r>
+        <w:rPr>
+          <w:rFonts w:ascii="Times New Roman" w:eastAsia="Times New Roman" w:hAnsi="Times New Roman" w:cs="Times New Roman"/>
+          <w:kern w:val="0"/>
+          <w:lang w:eastAsia="en-GB"/>
+          <w14:ligatures w14:val="none"/>
+        </w:rPr>
         <w:br w:type="page"/>
       </w:r>
     </w:p>
@@ -69,6 +210,9 @@
     </w:p>
     <w:p>
       <w:r>
+        <w:rPr>
+          <w:noProof/>
+        </w:rPr>
         <w:drawing>
           <wp:inline distT="0" distB="0" distL="0" distR="0" wp14:anchorId="04F98230" wp14:editId="45B149E3">
             <wp:extent cx="5731510" cy="4309745"/>
@@ -244,6 +388,9 @@
     </w:p>
     <w:p>
       <w:r>
+        <w:rPr>
+          <w:noProof/>
+        </w:rPr>
         <w:drawing>
           <wp:inline distT="0" distB="0" distL="0" distR="0" wp14:anchorId="3A44CA05" wp14:editId="415C7FF1">
             <wp:extent cx="5731510" cy="4309745"/>
@@ -288,6 +435,9 @@
     </w:p>
     <w:p>
       <w:r>
+        <w:rPr>
+          <w:noProof/>
+        </w:rPr>
         <w:lastRenderedPageBreak/>
         <w:drawing>
           <wp:inline distT="0" distB="0" distL="0" distR="0" wp14:anchorId="4DE9F025" wp14:editId="43EBAB6C">

</xml_diff>

<commit_message>
fixed mining mode and updated coursework to mvp
</commit_message>
<xml_diff>
--- a/Luke Wilson CS3BC Coursework.docx
+++ b/Luke Wilson CS3BC Coursework.docx
@@ -95,6 +95,15 @@
       </w:r>
       <w:r>
         <w:rPr>
+          <w:rFonts w:ascii="Arial" w:eastAsia="Times New Roman" w:hAnsi="Arial" w:cs="Arial"/>
+          <w:kern w:val="0"/>
+          <w:lang w:eastAsia="en-GB"/>
+          <w14:ligatures w14:val="none"/>
+        </w:rPr>
+        <w:t>12/05/2025</w:t>
+      </w:r>
+      <w:r>
+        <w:rPr>
           <w:rFonts w:ascii="Times New Roman" w:eastAsia="Times New Roman" w:hAnsi="Times New Roman" w:cs="Times New Roman"/>
           <w:kern w:val="0"/>
           <w:lang w:eastAsia="en-GB"/>
@@ -169,15 +178,31 @@
     </w:p>
     <w:p>
       <w:r>
-        <w:t xml:space="preserve">To get start with the project, a new windows forms project was created using Visual Studio which contains a blank customisable UI. I added a </w:t>
+        <w:t xml:space="preserve">To start, I opened the provided BlockchainAssignment.sln in Visual Studio and double-clicked </w:t>
       </w:r>
       <w:proofErr w:type="spellStart"/>
       <w:r>
+        <w:t>BlockchainApp.cs</w:t>
+      </w:r>
+      <w:proofErr w:type="spellEnd"/>
+      <w:r>
+        <w:t xml:space="preserve"> to launch the Windows Forms designer. From the Toolbox I dragged a single-line </w:t>
+      </w:r>
+      <w:proofErr w:type="spellStart"/>
+      <w:r>
+        <w:t>TextBox</w:t>
+      </w:r>
+      <w:proofErr w:type="spellEnd"/>
+      <w:r>
+        <w:t xml:space="preserve">, a Button and a large </w:t>
+      </w:r>
+      <w:proofErr w:type="spellStart"/>
+      <w:r>
         <w:t>RichTextBox</w:t>
       </w:r>
       <w:proofErr w:type="spellEnd"/>
       <w:r>
-        <w:t xml:space="preserve"> which will be used to print the outputs, along with a print button and a </w:t>
+        <w:t xml:space="preserve"> onto the form. In the Properties panel I renamed the </w:t>
       </w:r>
       <w:proofErr w:type="spellStart"/>
       <w:r>
@@ -185,29 +210,69 @@
       </w:r>
       <w:proofErr w:type="spellEnd"/>
       <w:r>
-        <w:t xml:space="preserve">. Once these elements were added to the UI, I customised them so that when the button is pressed, whatever text is </w:t>
-      </w:r>
-      <w:r>
-        <w:t>inside</w:t>
-      </w:r>
-      <w:r>
-        <w:t xml:space="preserve"> the </w:t>
+        <w:t xml:space="preserve"> to </w:t>
       </w:r>
       <w:proofErr w:type="spellStart"/>
       <w:r>
-        <w:t>TextBox</w:t>
+        <w:t>inputText</w:t>
       </w:r>
       <w:proofErr w:type="spellEnd"/>
       <w:r>
-        <w:t xml:space="preserve">, shows in the large </w:t>
+        <w:t xml:space="preserve">, the Button to </w:t>
       </w:r>
       <w:proofErr w:type="spellStart"/>
       <w:r>
+        <w:t>printButton</w:t>
+      </w:r>
+      <w:proofErr w:type="spellEnd"/>
+      <w:r>
+        <w:t xml:space="preserve"> and set its Text property to “Print,” and renamed the </w:t>
+      </w:r>
+      <w:proofErr w:type="spellStart"/>
+      <w:r>
         <w:t>RichTextBox</w:t>
       </w:r>
       <w:proofErr w:type="spellEnd"/>
       <w:r>
-        <w:t>. Now a blockchain is ready to be created.</w:t>
+        <w:t xml:space="preserve"> to </w:t>
+      </w:r>
+      <w:proofErr w:type="spellStart"/>
+      <w:r>
+        <w:t>outputBox</w:t>
+      </w:r>
+      <w:proofErr w:type="spellEnd"/>
+      <w:r>
+        <w:t xml:space="preserve"> so the purpose of each control was immediately clear. I then switched to the code view, double-clicked the Print button to generate its click handler, and wrote a simple one-line assignment that takes whatever string the user has </w:t>
+      </w:r>
+      <w:proofErr w:type="gramStart"/>
+      <w:r>
+        <w:t>entered into</w:t>
+      </w:r>
+      <w:proofErr w:type="gramEnd"/>
+      <w:r>
+        <w:t xml:space="preserve"> </w:t>
+      </w:r>
+      <w:proofErr w:type="spellStart"/>
+      <w:r>
+        <w:t>inputText</w:t>
+      </w:r>
+      <w:proofErr w:type="spellEnd"/>
+      <w:r>
+        <w:t xml:space="preserve"> and places it into </w:t>
+      </w:r>
+      <w:proofErr w:type="spellStart"/>
+      <w:r>
+        <w:t>outputBox.Text</w:t>
+      </w:r>
+      <w:proofErr w:type="spellEnd"/>
+      <w:r>
+        <w:t>. After adjusting the size and anchoring of the controls for a clean layout, I ran the application, typed “test” into the small box and clicked Print, confirming that the text appeared correctly in the large console area. This quick UI prototype verified that control placement, naming</w:t>
+      </w:r>
+      <w:r>
+        <w:t>,</w:t>
+      </w:r>
+      <w:r>
+        <w:t xml:space="preserve"> and event wiring were all working before moving on to the blockchain implementation.</w:t>
       </w:r>
     </w:p>
     <w:p>
@@ -236,6 +301,147 @@
       </w:r>
     </w:p>
     <w:p>
+      <w:r>
+        <w:t xml:space="preserve">I then moved on to building the core blockchain logic by creating two new classes, Block and Blockchain. In </w:t>
+      </w:r>
+      <w:proofErr w:type="spellStart"/>
+      <w:r>
+        <w:t>Block.cs</w:t>
+      </w:r>
+      <w:proofErr w:type="spellEnd"/>
+      <w:r>
+        <w:t xml:space="preserve"> I declared private fields for timestamp, index, previous hash and hash. I provided a </w:t>
+      </w:r>
+      <w:proofErr w:type="spellStart"/>
+      <w:r>
+        <w:t>parameterless</w:t>
+      </w:r>
+      <w:proofErr w:type="spellEnd"/>
+      <w:r>
+        <w:t xml:space="preserve"> constructor for the genesis block that sets the timestamp to now, index to zero, previous hash to the empty string and then calls </w:t>
+      </w:r>
+      <w:proofErr w:type="spellStart"/>
+      <w:r>
+        <w:t>CreateHash</w:t>
+      </w:r>
+      <w:proofErr w:type="spellEnd"/>
+      <w:r>
+        <w:t xml:space="preserve"> to compute its SHA-256 hash. The </w:t>
+      </w:r>
+      <w:proofErr w:type="spellStart"/>
+      <w:r>
+        <w:t>CreateHash</w:t>
+      </w:r>
+      <w:proofErr w:type="spellEnd"/>
+      <w:r>
+        <w:t xml:space="preserve"> method concatenates the index, timestamp and previous hash into a single string, runs it through the hasher and formats the resulting bytes as a hexadecimal string, which becomes the block’s hash. I also added overloaded constructors that accept the last block so that new blocks automatically inherit the correct index and link back to their predecessor before computing their own hash.</w:t>
+      </w:r>
+    </w:p>
+    <w:p>
+      <w:r>
+        <w:t xml:space="preserve">In </w:t>
+      </w:r>
+      <w:proofErr w:type="spellStart"/>
+      <w:r>
+        <w:t>Blockchain.cs</w:t>
+      </w:r>
+      <w:proofErr w:type="spellEnd"/>
+      <w:r>
+        <w:t xml:space="preserve"> I declared a list of block objects and in the constructor initialised it with a single new Block so that the chain always starts with the genesis block. I then added </w:t>
+      </w:r>
+      <w:proofErr w:type="spellStart"/>
+      <w:r>
+        <w:t>getBlockAsString</w:t>
+      </w:r>
+      <w:proofErr w:type="spellEnd"/>
+      <w:r>
+        <w:t xml:space="preserve">, which returns the </w:t>
+      </w:r>
+      <w:proofErr w:type="spellStart"/>
+      <w:r>
+        <w:t>ToString</w:t>
+      </w:r>
+      <w:proofErr w:type="spellEnd"/>
+      <w:r>
+        <w:t xml:space="preserve"> representation of any block by index or an error message if the index is out of bounds. Back in the form’s constructor in </w:t>
+      </w:r>
+      <w:proofErr w:type="spellStart"/>
+      <w:r>
+        <w:t>BlockchainApp.cs</w:t>
+      </w:r>
+      <w:proofErr w:type="spellEnd"/>
+      <w:r>
+        <w:t xml:space="preserve"> I kept the same UI controls and, immediately after initialising the component, instantiated my new Blockchain object and replaced the console text with the string returned by </w:t>
+      </w:r>
+      <w:proofErr w:type="spellStart"/>
+      <w:proofErr w:type="gramStart"/>
+      <w:r>
+        <w:t>getBlockAsString</w:t>
+      </w:r>
+      <w:proofErr w:type="spellEnd"/>
+      <w:r>
+        <w:t>(</w:t>
+      </w:r>
+      <w:proofErr w:type="gramEnd"/>
+      <w:r>
+        <w:t xml:space="preserve">0) to display the genesis block’s details. Running the application shows the index, timestamp, SHA-256 hash and previous hash (empty for block zero) in the large </w:t>
+      </w:r>
+      <w:proofErr w:type="spellStart"/>
+      <w:r>
+        <w:t>RichTextBox</w:t>
+      </w:r>
+      <w:proofErr w:type="spellEnd"/>
+      <w:r>
+        <w:t>, confirming that block creation and chaining are working as intended.</w:t>
+      </w:r>
+    </w:p>
+    <w:p>
+      <w:r>
+        <w:t>T</w:t>
+      </w:r>
+      <w:r>
+        <w:t>he appendix include</w:t>
+      </w:r>
+      <w:r>
+        <w:t>s</w:t>
+      </w:r>
+      <w:r>
+        <w:t xml:space="preserve"> two images. </w:t>
+      </w:r>
+      <w:r>
+        <w:t xml:space="preserve">The first image shows the </w:t>
+      </w:r>
+      <w:proofErr w:type="spellStart"/>
+      <w:r>
+        <w:t>RichTextBox</w:t>
+      </w:r>
+      <w:proofErr w:type="spellEnd"/>
+      <w:r>
+        <w:t xml:space="preserve"> </w:t>
+      </w:r>
+      <w:r>
+        <w:t xml:space="preserve">when the program is first initialised, with the “New blockchain initialised!” message. The second </w:t>
+      </w:r>
+      <w:r>
+        <w:lastRenderedPageBreak/>
+        <w:t xml:space="preserve">image shows </w:t>
+      </w:r>
+      <w:r>
+        <w:t xml:space="preserve">the running application with the </w:t>
+      </w:r>
+      <w:proofErr w:type="spellStart"/>
+      <w:r>
+        <w:t>RichTextBox</w:t>
+      </w:r>
+      <w:proofErr w:type="spellEnd"/>
+      <w:r>
+        <w:t xml:space="preserve"> displaying the full details of block zero</w:t>
+      </w:r>
+      <w:r>
+        <w:t xml:space="preserve">. </w:t>
+      </w:r>
+    </w:p>
+    <w:p>
       <w:pPr>
         <w:rPr>
           <w:sz w:val="28"/>
@@ -244,42 +450,479 @@
         </w:rPr>
       </w:pPr>
       <w:r>
-        <w:t xml:space="preserve">Next, I created two classes, one named Block and another named Blockchain. When our program starts and </w:t>
+        <w:rPr>
+          <w:sz w:val="28"/>
+          <w:szCs w:val="28"/>
+          <w:u w:val="single"/>
+        </w:rPr>
+        <w:t>Part</w:t>
+      </w:r>
+      <w:r>
+        <w:rPr>
+          <w:sz w:val="28"/>
+          <w:szCs w:val="28"/>
+          <w:u w:val="single"/>
+        </w:rPr>
+        <w:t xml:space="preserve"> 3</w:t>
+      </w:r>
+    </w:p>
+    <w:p>
+      <w:r>
+        <w:t>In the next phase, full wallet support and transaction creation were added to enable secure transfers of Assignment Coins. The application leverages the existing Wallet class, which implements ECDSA key</w:t>
+      </w:r>
+      <w:r>
+        <w:rPr>
+          <w:rFonts w:ascii="Cambria Math" w:hAnsi="Cambria Math" w:cs="Cambria Math"/>
+        </w:rPr>
+        <w:t>‐</w:t>
+      </w:r>
+      <w:r>
+        <w:t xml:space="preserve">pair generation and validation. Two new UI buttons, Generate Keys and Validate Keys, were placed beside text boxes labelled Public Key and Private Key. Clicking Generate Keys calls Wallet’s constructor, fills the Public Key field with the newly created public identifier and writes the matching private key into the Private Key field. Clicking Validate Keys then invokes </w:t>
       </w:r>
       <w:proofErr w:type="spellStart"/>
       <w:r>
-        <w:t>program.cs</w:t>
+        <w:t>Wallet.ValidatePrivateKey</w:t>
       </w:r>
       <w:proofErr w:type="spellEnd"/>
       <w:r>
-        <w:t xml:space="preserve"> is called, we want to initialise a single blockchain, which will contain multiple blocks inside. </w:t>
-      </w:r>
-      <w:r>
-        <w:t xml:space="preserve">The first block created is called the genesis block </w:t>
-      </w:r>
-    </w:p>
-    <w:p/>
+        <w:t xml:space="preserve"> to confirm that the two values form a valid pair and displays “Keys are valid” or “Keys are invalid” in the main </w:t>
+      </w:r>
+      <w:proofErr w:type="spellStart"/>
+      <w:r>
+        <w:t>RichTextBox</w:t>
+      </w:r>
+      <w:proofErr w:type="spellEnd"/>
+      <w:r>
+        <w:t xml:space="preserve"> output. </w:t>
+      </w:r>
+    </w:p>
+    <w:p>
+      <w:r>
+        <w:t xml:space="preserve">With key management in place, a Transaction class was introduced to encapsulate everything needed for a blockchain transfer. Each transaction records a timestamp, sender address, recipient address, amount and fee. Its constructor concatenates those fields, runs the result through SHA-256 to produce a hash, and then calls </w:t>
+      </w:r>
+      <w:proofErr w:type="spellStart"/>
+      <w:r>
+        <w:t>Wallet.CreateSignature</w:t>
+      </w:r>
+      <w:proofErr w:type="spellEnd"/>
+      <w:r>
+        <w:t xml:space="preserve"> to sign that hash with the sender’s private key. This signature binds the transaction cryptographically to the sender and prevents tampering.</w:t>
+      </w:r>
+    </w:p>
+    <w:p>
+      <w:r>
+        <w:t xml:space="preserve">A Create Transaction button was added to the UI so that, once a valid key pair, recipient address, amount and fee are entered, clicking it constructs a new Transaction and writes its full details into the </w:t>
+      </w:r>
+      <w:proofErr w:type="spellStart"/>
+      <w:r>
+        <w:t>RichTextBox</w:t>
+      </w:r>
+      <w:proofErr w:type="spellEnd"/>
+      <w:r>
+        <w:t>. This end-to-end flow ensures that every transaction is both authenticated and tamper-evident, laying the groundwork for the transaction pool and balance checks that follow.</w:t>
+      </w:r>
+    </w:p>
+    <w:p>
+      <w:r>
+        <w:t>In the appendix, the first screenshot will show the application after keys are generated and validated, with “Keys are valid” displayed in the output area. The second screenshot will show a completed transaction in the console, illustrating the timestamp, sender address, recipient address, amount, fee, transaction hash and digital signature.</w:t>
+      </w:r>
+    </w:p>
+    <w:p>
+      <w:pPr>
+        <w:rPr>
+          <w:sz w:val="28"/>
+          <w:szCs w:val="28"/>
+          <w:u w:val="single"/>
+        </w:rPr>
+      </w:pPr>
+      <w:r>
+        <w:rPr>
+          <w:sz w:val="28"/>
+          <w:szCs w:val="28"/>
+          <w:u w:val="single"/>
+        </w:rPr>
+        <w:t>Part</w:t>
+      </w:r>
+      <w:r>
+        <w:rPr>
+          <w:sz w:val="28"/>
+          <w:szCs w:val="28"/>
+          <w:u w:val="single"/>
+        </w:rPr>
+        <w:t xml:space="preserve"> 4</w:t>
+      </w:r>
+    </w:p>
+    <w:p>
+      <w:pPr>
+        <w:rPr>
+          <w:noProof/>
+        </w:rPr>
+      </w:pPr>
+      <w:r>
+        <w:rPr>
+          <w:noProof/>
+        </w:rPr>
+        <w:t>Part four extends the blockchain’s consensus by adding proof-of-work mining, transaction inclusion and miner rewards in the Block class. A new Mine method performs repeated SHA-256 hashing of the block header, which now includes index, timestamp, previous hash, Merkle root and a changing nonce, until the hash meets the difficulty target of four leading zeros. Each time the nonce is incremented, the CreateHash routine combines the header fields and computes the digest. As soon as Mine finds a valid hash, it returns, ensuring every block carries a verifiable proof of work.</w:t>
+      </w:r>
+    </w:p>
+    <w:p>
+      <w:pPr>
+        <w:rPr>
+          <w:noProof/>
+        </w:rPr>
+      </w:pPr>
+      <w:r>
+        <w:rPr>
+          <w:noProof/>
+        </w:rPr>
+        <w:lastRenderedPageBreak/>
+        <w:t>When a block is constructed, it now accepts the previous block, the pending transactions list and the miner’s address. A reward transaction is generated that pays a base reward plus any collected fees, and all transactions are fed into a MerkleRoot method to produce the block’s Merkle root. Mine is then invoked to find the nonce and hash. Once mining completes, the block object holds its nonce, hash, Merkle root and the full sorted list of transactions so that every block records both its cryptographic proof and its contained transfers.</w:t>
+      </w:r>
+    </w:p>
+    <w:p>
+      <w:pPr>
+        <w:rPr>
+          <w:noProof/>
+        </w:rPr>
+      </w:pPr>
+      <w:r>
+        <w:rPr>
+          <w:noProof/>
+        </w:rPr>
+        <w:t>On the blockchain side, the transaction pool was introduced to hold pending transactions, and a GetPendingTransactions method was added to batch them in groups of five. A getLastBlock helper returns the current tip of the chain for linking new blocks. The Windows Forms interface gained three new buttons for Generate New Block, Print All and Print Pending Transactions. Generate New Block retrieves the next batch of transactions, calls the Block constructor to mine and link the new block, adds it to the chain and shows its details in the main output area. Print All lists every block in the chain, and Print Pending Transactions displays any transactions still waiting in the pool.</w:t>
+      </w:r>
+    </w:p>
+    <w:p>
+      <w:pPr>
+        <w:rPr>
+          <w:sz w:val="28"/>
+          <w:szCs w:val="28"/>
+          <w:u w:val="single"/>
+        </w:rPr>
+      </w:pPr>
+      <w:r>
+        <w:rPr>
+          <w:sz w:val="28"/>
+          <w:szCs w:val="28"/>
+          <w:u w:val="single"/>
+        </w:rPr>
+        <w:t>Part</w:t>
+      </w:r>
+      <w:r>
+        <w:rPr>
+          <w:sz w:val="28"/>
+          <w:szCs w:val="28"/>
+          <w:u w:val="single"/>
+        </w:rPr>
+        <w:t xml:space="preserve"> 5</w:t>
+      </w:r>
+    </w:p>
+    <w:p>
+      <w:r>
+        <w:t xml:space="preserve">Part five implements a complete validation layer to guarantee the blockchain’s integrity and the correctness of user balances. Two new static methods, </w:t>
+      </w:r>
+      <w:proofErr w:type="spellStart"/>
+      <w:r>
+        <w:t>ValidateHash</w:t>
+      </w:r>
+      <w:proofErr w:type="spellEnd"/>
+      <w:r>
+        <w:t xml:space="preserve"> and </w:t>
+      </w:r>
+      <w:proofErr w:type="spellStart"/>
+      <w:r>
+        <w:t>ValidateMerkleRoot</w:t>
+      </w:r>
+      <w:proofErr w:type="spellEnd"/>
+      <w:r>
+        <w:t xml:space="preserve">, recompute each block’s SHA-256 </w:t>
+      </w:r>
+      <w:r>
+        <w:t>hash</w:t>
+      </w:r>
+      <w:r>
+        <w:t xml:space="preserve"> (using its index, timestamp, </w:t>
+      </w:r>
+      <w:proofErr w:type="spellStart"/>
+      <w:r>
+        <w:t>prevHash</w:t>
+      </w:r>
+      <w:proofErr w:type="spellEnd"/>
+      <w:r>
+        <w:t xml:space="preserve">, nonce and Merkle root) and rebuild the Merkle tree over its transactions to ensure nothing has been altered. In the UI a Full Blockchain Validation button now walks through every block from the second onward, checking that each block’s </w:t>
+      </w:r>
+      <w:proofErr w:type="spellStart"/>
+      <w:r>
+        <w:t>prevHash</w:t>
+      </w:r>
+      <w:proofErr w:type="spellEnd"/>
+      <w:r>
+        <w:t xml:space="preserve"> matches the actual hash of its predecessor, that its stored hash equals a fresh hash of its header, and that its stored Merkle root matches the recomputed root. If any of these checks fails, the app reports “Blockchain is invalid”; otherwise, it reports “Blockchain is valid.”</w:t>
+      </w:r>
+    </w:p>
+    <w:p>
+      <w:r>
+        <w:t xml:space="preserve">To tie balances back to the ledger, a </w:t>
+      </w:r>
+      <w:proofErr w:type="spellStart"/>
+      <w:r>
+        <w:t>GetBalance</w:t>
+      </w:r>
+      <w:proofErr w:type="spellEnd"/>
+      <w:r>
+        <w:t xml:space="preserve"> method was also added to the Blockchain class. It scans every confirmed transaction in every </w:t>
+      </w:r>
+      <w:proofErr w:type="gramStart"/>
+      <w:r>
+        <w:t>block,</w:t>
+      </w:r>
+      <w:proofErr w:type="gramEnd"/>
+      <w:r>
+        <w:t xml:space="preserve"> credits amounts where the given address is the recipient and debits </w:t>
+      </w:r>
+      <w:r>
+        <w:t xml:space="preserve">the </w:t>
+      </w:r>
+      <w:r>
+        <w:t xml:space="preserve">amount </w:t>
+      </w:r>
+      <w:r>
+        <w:t>plus</w:t>
+      </w:r>
+      <w:r>
+        <w:t xml:space="preserve"> </w:t>
+      </w:r>
+      <w:r>
+        <w:t xml:space="preserve">the </w:t>
+      </w:r>
+      <w:r>
+        <w:t>fee where it is the sender and returns the net Assignment Coin balance. On the form you can enter a public key and click Check Balance to display the computed balance in the main console area.</w:t>
+      </w:r>
+    </w:p>
     <w:p>
       <w:r>
         <w:br w:type="page"/>
       </w:r>
     </w:p>
     <w:p>
-      <w:r>
+      <w:pPr>
+        <w:rPr>
+          <w:sz w:val="28"/>
+          <w:szCs w:val="28"/>
+          <w:u w:val="single"/>
+        </w:rPr>
+      </w:pPr>
+      <w:r>
+        <w:rPr>
+          <w:sz w:val="28"/>
+          <w:szCs w:val="28"/>
+          <w:u w:val="single"/>
+        </w:rPr>
         <w:lastRenderedPageBreak/>
-        <w:t>Part 2:</w:t>
-      </w:r>
-    </w:p>
-    <w:p>
+        <w:t>Part</w:t>
+      </w:r>
+      <w:r>
+        <w:rPr>
+          <w:sz w:val="28"/>
+          <w:szCs w:val="28"/>
+          <w:u w:val="single"/>
+        </w:rPr>
+        <w:t xml:space="preserve"> 6</w:t>
+      </w:r>
+    </w:p>
+    <w:p>
+      <w:r>
+        <w:t>In Task 6.1</w:t>
+      </w:r>
+      <w:r>
+        <w:t>,</w:t>
+      </w:r>
+      <w:r>
+        <w:t xml:space="preserve"> a multithreaded mining mode was introduced to exploit all available CPU cores and drive down average block-find time. </w:t>
+      </w:r>
+      <w:r>
+        <w:t>E</w:t>
+      </w:r>
+      <w:r>
+        <w:t xml:space="preserve">ach </w:t>
+      </w:r>
+      <w:r>
+        <w:t xml:space="preserve">thread </w:t>
+      </w:r>
+      <w:r>
+        <w:t>prob</w:t>
+      </w:r>
+      <w:r>
+        <w:t>es</w:t>
+      </w:r>
+      <w:r>
+        <w:t xml:space="preserve"> a distinct slice of the nonce space by stepping its nonce counter by the total thread count on every iteration. A shared cancellation flag, guarded by a simple lock, ensures that as soon as one thread finds a valid hash that meets the leading-zero difficulty target</w:t>
+      </w:r>
+      <w:r>
+        <w:t>,</w:t>
+      </w:r>
+      <w:r>
+        <w:t xml:space="preserve"> all others stop immediately. A stopwatch measures the elapsed time for each mining run, and those results are written to the console area </w:t>
+      </w:r>
+      <w:r>
+        <w:t>to</w:t>
+      </w:r>
+      <w:r>
+        <w:t xml:space="preserve"> compare single-threaded performance with </w:t>
+      </w:r>
+      <w:r>
+        <w:t>multi</w:t>
+      </w:r>
+      <w:r>
+        <w:t>threaded runs.</w:t>
+      </w:r>
+      <w:r>
+        <w:t xml:space="preserve"> The appendix shows comparisons of three multithreaded and three single-threaded blocks and their mining time. </w:t>
+      </w:r>
+      <w:r>
+        <w:t xml:space="preserve">The mean block time over the three multithreaded blocks using 8 threads was </w:t>
+      </w:r>
+      <w:r>
+        <w:t>6.93</w:t>
+      </w:r>
+      <w:r>
+        <w:t>8 seconds, whereas for single threading, the mean was 39.999 seconds.</w:t>
+      </w:r>
+    </w:p>
+    <w:p>
+      <w:r>
+        <w:t>Task 6.2 adds an adaptive difficulty algorithm so that block creation stays close to a chosen target interval. After each block is mined</w:t>
+      </w:r>
+      <w:r>
+        <w:t>,</w:t>
+      </w:r>
+      <w:r>
+        <w:t xml:space="preserve"> the application </w:t>
+      </w:r>
+      <w:r>
+        <w:t>checks whether the mining time was faster or slower than the target time</w:t>
+      </w:r>
+      <w:r>
+        <w:t>. If blocks are being found faster than the target, the difficulty is incremented by one; if too slow, it is decremented, never dropping below one. The current difficulty level is displayed in the UI alongside the mining controls and is logged with every block print-out.</w:t>
+      </w:r>
+      <w:r>
+        <w:t xml:space="preserve"> As shown in the appendix, as the difficulty increases, so does the mining time until it is longer than the target time, then both the difficulty and mining time decrease again. </w:t>
+      </w:r>
+    </w:p>
+    <w:p>
+      <w:r>
+        <w:t>Task 6.3 implements transaction</w:t>
+      </w:r>
+      <w:r>
+        <w:t xml:space="preserve"> </w:t>
+      </w:r>
+      <w:r>
+        <w:t xml:space="preserve">selection preferences to explore different miner behaviours. A set of radio buttons in the form lets the user choose between </w:t>
+      </w:r>
+      <w:r>
+        <w:t>three</w:t>
+      </w:r>
+      <w:r>
+        <w:t xml:space="preserve"> strategies</w:t>
+      </w:r>
+      <w:r>
+        <w:t>, including</w:t>
+      </w:r>
+      <w:r>
+        <w:t xml:space="preserve"> greedy (highest-fee-first), altruistic (oldest-pending-first)</w:t>
+      </w:r>
+      <w:r>
+        <w:t xml:space="preserve"> or</w:t>
+      </w:r>
+      <w:r>
+        <w:t xml:space="preserve"> random selection. When “Generate New Block”</w:t>
+      </w:r>
+      <w:r>
+        <w:t xml:space="preserve"> is clicked,</w:t>
+      </w:r>
+      <w:r>
+        <w:t xml:space="preserve"> the code </w:t>
+      </w:r>
+      <w:r>
+        <w:t>sorts the pending-transaction list according to the chosen strategy and then selects the required number of transactions for inclusion in the new block</w:t>
+      </w:r>
+      <w:r>
+        <w:t>. This makes it easy to observe how each policy affects total fees collected and average transaction wait time.</w:t>
+      </w:r>
+      <w:r>
+        <w:t xml:space="preserve"> The appendix shows how each strategy chooses 5 transactions from the transaction pool.</w:t>
+      </w:r>
+    </w:p>
+    <w:p>
+      <w:pPr>
+        <w:rPr>
+          <w:sz w:val="28"/>
+          <w:szCs w:val="28"/>
+          <w:u w:val="single"/>
+        </w:rPr>
+      </w:pPr>
+      <w:r>
+        <w:rPr>
+          <w:sz w:val="28"/>
+          <w:szCs w:val="28"/>
+          <w:u w:val="single"/>
+        </w:rPr>
+        <w:br w:type="page"/>
+      </w:r>
+    </w:p>
+    <w:p>
+      <w:pPr>
+        <w:rPr>
+          <w:sz w:val="28"/>
+          <w:szCs w:val="28"/>
+          <w:u w:val="single"/>
+        </w:rPr>
+      </w:pPr>
+      <w:r>
+        <w:rPr>
+          <w:sz w:val="28"/>
+          <w:szCs w:val="28"/>
+          <w:u w:val="single"/>
+        </w:rPr>
+        <w:lastRenderedPageBreak/>
+        <w:t>Appendix</w:t>
+      </w:r>
+    </w:p>
+    <w:p>
+      <w:pPr>
+        <w:rPr>
+          <w:u w:val="single"/>
+        </w:rPr>
+      </w:pPr>
+      <w:r>
+        <w:rPr>
+          <w:u w:val="single"/>
+        </w:rPr>
+        <w:t>Part 1</w:t>
+      </w:r>
+    </w:p>
+    <w:p>
+      <w:r>
+        <w:t>Application window with two textboxes and a button. The text is printed in the large text box from the small text box:</w:t>
+      </w:r>
+    </w:p>
+    <w:p>
+      <w:pPr>
+        <w:rPr>
+          <w:sz w:val="28"/>
+          <w:szCs w:val="28"/>
+          <w:u w:val="single"/>
+        </w:rPr>
+      </w:pPr>
       <w:r>
         <w:rPr>
           <w:noProof/>
         </w:rPr>
         <w:drawing>
-          <wp:inline distT="0" distB="0" distL="0" distR="0" wp14:anchorId="04F98230" wp14:editId="45B149E3">
-            <wp:extent cx="5731510" cy="4309745"/>
-            <wp:effectExtent l="0" t="0" r="2540" b="0"/>
-            <wp:docPr id="1245723675" name="Picture 1" descr="A screenshot of a computer&#10;&#10;AI-generated content may be incorrect."/>
+          <wp:inline distT="0" distB="0" distL="0" distR="0" wp14:anchorId="1C24BD40" wp14:editId="7F2E5AC1">
+            <wp:extent cx="5723890" cy="4305935"/>
+            <wp:effectExtent l="0" t="0" r="0" b="0"/>
+            <wp:docPr id="2058305554" name="Picture 1" descr="A screenshot of a computer&#10;&#10;AI-generated content may be incorrect."/>
             <wp:cNvGraphicFramePr>
               <a:graphicFrameLocks xmlns:a="http://schemas.openxmlformats.org/drawingml/2006/main" noChangeAspect="1"/>
             </wp:cNvGraphicFramePr>
@@ -287,66 +930,13 @@
               <a:graphicData uri="http://schemas.openxmlformats.org/drawingml/2006/picture">
                 <pic:pic xmlns:pic="http://schemas.openxmlformats.org/drawingml/2006/picture">
                   <pic:nvPicPr>
-                    <pic:cNvPr id="1245723675" name="Picture 1" descr="A screenshot of a computer&#10;&#10;AI-generated content may be incorrect."/>
-                    <pic:cNvPicPr/>
-                  </pic:nvPicPr>
-                  <pic:blipFill>
-                    <a:blip r:embed="rId4"/>
-                    <a:stretch>
-                      <a:fillRect/>
-                    </a:stretch>
-                  </pic:blipFill>
-                  <pic:spPr>
-                    <a:xfrm>
-                      <a:off x="0" y="0"/>
-                      <a:ext cx="5731510" cy="4309745"/>
-                    </a:xfrm>
-                    <a:prstGeom prst="rect">
-                      <a:avLst/>
-                    </a:prstGeom>
-                  </pic:spPr>
-                </pic:pic>
-              </a:graphicData>
-            </a:graphic>
-          </wp:inline>
-        </w:drawing>
-      </w:r>
-    </w:p>
-    <w:p>
-      <w:r>
-        <w:br w:type="page"/>
-      </w:r>
-    </w:p>
-    <w:p>
-      <w:r>
-        <w:lastRenderedPageBreak/>
-        <w:t>Part 3:</w:t>
-      </w:r>
-    </w:p>
-    <w:p>
-      <w:r>
-        <w:rPr>
-          <w:noProof/>
-        </w:rPr>
-        <w:drawing>
-          <wp:inline distT="0" distB="0" distL="0" distR="0" wp14:anchorId="7C1A28C9" wp14:editId="30EA77C7">
-            <wp:extent cx="5585913" cy="4200525"/>
-            <wp:effectExtent l="0" t="0" r="0" b="0"/>
-            <wp:docPr id="324180257" name="Picture 2"/>
-            <wp:cNvGraphicFramePr>
-              <a:graphicFrameLocks xmlns:a="http://schemas.openxmlformats.org/drawingml/2006/main" noChangeAspect="1"/>
-            </wp:cNvGraphicFramePr>
-            <a:graphic xmlns:a="http://schemas.openxmlformats.org/drawingml/2006/main">
-              <a:graphicData uri="http://schemas.openxmlformats.org/drawingml/2006/picture">
-                <pic:pic xmlns:pic="http://schemas.openxmlformats.org/drawingml/2006/picture">
-                  <pic:nvPicPr>
-                    <pic:cNvPr id="0" name="Picture 3"/>
+                    <pic:cNvPr id="2058305554" name="Picture 1" descr="A screenshot of a computer&#10;&#10;AI-generated content may be incorrect."/>
                     <pic:cNvPicPr>
                       <a:picLocks noChangeAspect="1" noChangeArrowheads="1"/>
                     </pic:cNvPicPr>
                   </pic:nvPicPr>
                   <pic:blipFill>
-                    <a:blip r:embed="rId5">
+                    <a:blip r:embed="rId6">
                       <a:extLst>
                         <a:ext uri="{28A0092B-C50C-407E-A947-70E740481C1C}">
                           <a14:useLocalDpi xmlns:a14="http://schemas.microsoft.com/office/drawing/2010/main" val="0"/>
@@ -361,7 +951,263 @@
                   <pic:spPr bwMode="auto">
                     <a:xfrm>
                       <a:off x="0" y="0"/>
-                      <a:ext cx="5613631" cy="4221369"/>
+                      <a:ext cx="5723890" cy="4305935"/>
+                    </a:xfrm>
+                    <a:prstGeom prst="rect">
+                      <a:avLst/>
+                    </a:prstGeom>
+                    <a:noFill/>
+                    <a:ln>
+                      <a:noFill/>
+                    </a:ln>
+                  </pic:spPr>
+                </pic:pic>
+              </a:graphicData>
+            </a:graphic>
+          </wp:inline>
+        </w:drawing>
+      </w:r>
+    </w:p>
+    <w:p>
+      <w:pPr>
+        <w:rPr>
+          <w:u w:val="single"/>
+        </w:rPr>
+      </w:pPr>
+      <w:r>
+        <w:rPr>
+          <w:u w:val="single"/>
+        </w:rPr>
+        <w:br w:type="page"/>
+      </w:r>
+    </w:p>
+    <w:p>
+      <w:pPr>
+        <w:rPr>
+          <w:u w:val="single"/>
+        </w:rPr>
+      </w:pPr>
+      <w:r>
+        <w:rPr>
+          <w:u w:val="single"/>
+        </w:rPr>
+        <w:lastRenderedPageBreak/>
+        <w:t>Part</w:t>
+      </w:r>
+      <w:r>
+        <w:rPr>
+          <w:u w:val="single"/>
+        </w:rPr>
+        <w:t xml:space="preserve"> 2</w:t>
+      </w:r>
+    </w:p>
+    <w:p>
+      <w:r>
+        <w:t>New blockchain initialised message when starting the application:</w:t>
+      </w:r>
+    </w:p>
+    <w:p>
+      <w:pPr>
+        <w:rPr>
+          <w:sz w:val="28"/>
+          <w:szCs w:val="28"/>
+          <w:u w:val="single"/>
+        </w:rPr>
+      </w:pPr>
+      <w:r>
+        <w:rPr>
+          <w:noProof/>
+          <w:sz w:val="28"/>
+          <w:szCs w:val="28"/>
+          <w:u w:val="single"/>
+        </w:rPr>
+        <w:drawing>
+          <wp:inline distT="0" distB="0" distL="0" distR="0" wp14:anchorId="1BD2B5C3" wp14:editId="298BBEA3">
+            <wp:extent cx="3437890" cy="1828800"/>
+            <wp:effectExtent l="0" t="0" r="0" b="0"/>
+            <wp:docPr id="914551236" name="Picture 3" descr="A screenshot of a computer&#10;&#10;AI-generated content may be incorrect."/>
+            <wp:cNvGraphicFramePr>
+              <a:graphicFrameLocks xmlns:a="http://schemas.openxmlformats.org/drawingml/2006/main" noChangeAspect="1"/>
+            </wp:cNvGraphicFramePr>
+            <a:graphic xmlns:a="http://schemas.openxmlformats.org/drawingml/2006/main">
+              <a:graphicData uri="http://schemas.openxmlformats.org/drawingml/2006/picture">
+                <pic:pic xmlns:pic="http://schemas.openxmlformats.org/drawingml/2006/picture">
+                  <pic:nvPicPr>
+                    <pic:cNvPr id="914551236" name="Picture 3" descr="A screenshot of a computer&#10;&#10;AI-generated content may be incorrect."/>
+                    <pic:cNvPicPr>
+                      <a:picLocks noChangeAspect="1" noChangeArrowheads="1"/>
+                    </pic:cNvPicPr>
+                  </pic:nvPicPr>
+                  <pic:blipFill>
+                    <a:blip r:embed="rId7">
+                      <a:extLst>
+                        <a:ext uri="{28A0092B-C50C-407E-A947-70E740481C1C}">
+                          <a14:useLocalDpi xmlns:a14="http://schemas.microsoft.com/office/drawing/2010/main" val="0"/>
+                        </a:ext>
+                      </a:extLst>
+                    </a:blip>
+                    <a:srcRect/>
+                    <a:stretch>
+                      <a:fillRect/>
+                    </a:stretch>
+                  </pic:blipFill>
+                  <pic:spPr bwMode="auto">
+                    <a:xfrm>
+                      <a:off x="0" y="0"/>
+                      <a:ext cx="3437890" cy="1828800"/>
+                    </a:xfrm>
+                    <a:prstGeom prst="rect">
+                      <a:avLst/>
+                    </a:prstGeom>
+                    <a:noFill/>
+                    <a:ln>
+                      <a:noFill/>
+                    </a:ln>
+                  </pic:spPr>
+                </pic:pic>
+              </a:graphicData>
+            </a:graphic>
+          </wp:inline>
+        </w:drawing>
+      </w:r>
+    </w:p>
+    <w:p>
+      <w:r>
+        <w:t>Genesis block:</w:t>
+      </w:r>
+    </w:p>
+    <w:p>
+      <w:r>
+        <w:rPr>
+          <w:noProof/>
+        </w:rPr>
+        <w:drawing>
+          <wp:inline distT="0" distB="0" distL="0" distR="0" wp14:anchorId="3F7768D4" wp14:editId="1477C274">
+            <wp:extent cx="5729605" cy="4311650"/>
+            <wp:effectExtent l="0" t="0" r="4445" b="0"/>
+            <wp:docPr id="437763219" name="Picture 2"/>
+            <wp:cNvGraphicFramePr>
+              <a:graphicFrameLocks xmlns:a="http://schemas.openxmlformats.org/drawingml/2006/main" noChangeAspect="1"/>
+            </wp:cNvGraphicFramePr>
+            <a:graphic xmlns:a="http://schemas.openxmlformats.org/drawingml/2006/main">
+              <a:graphicData uri="http://schemas.openxmlformats.org/drawingml/2006/picture">
+                <pic:pic xmlns:pic="http://schemas.openxmlformats.org/drawingml/2006/picture">
+                  <pic:nvPicPr>
+                    <pic:cNvPr id="0" name="Picture 2"/>
+                    <pic:cNvPicPr>
+                      <a:picLocks noChangeAspect="1" noChangeArrowheads="1"/>
+                    </pic:cNvPicPr>
+                  </pic:nvPicPr>
+                  <pic:blipFill>
+                    <a:blip r:embed="rId8">
+                      <a:extLst>
+                        <a:ext uri="{28A0092B-C50C-407E-A947-70E740481C1C}">
+                          <a14:useLocalDpi xmlns:a14="http://schemas.microsoft.com/office/drawing/2010/main" val="0"/>
+                        </a:ext>
+                      </a:extLst>
+                    </a:blip>
+                    <a:srcRect/>
+                    <a:stretch>
+                      <a:fillRect/>
+                    </a:stretch>
+                  </pic:blipFill>
+                  <pic:spPr bwMode="auto">
+                    <a:xfrm>
+                      <a:off x="0" y="0"/>
+                      <a:ext cx="5729605" cy="4311650"/>
+                    </a:xfrm>
+                    <a:prstGeom prst="rect">
+                      <a:avLst/>
+                    </a:prstGeom>
+                    <a:noFill/>
+                    <a:ln>
+                      <a:noFill/>
+                    </a:ln>
+                  </pic:spPr>
+                </pic:pic>
+              </a:graphicData>
+            </a:graphic>
+          </wp:inline>
+        </w:drawing>
+      </w:r>
+    </w:p>
+    <w:p>
+      <w:pPr>
+        <w:rPr>
+          <w:u w:val="single"/>
+        </w:rPr>
+      </w:pPr>
+      <w:r>
+        <w:rPr>
+          <w:u w:val="single"/>
+        </w:rPr>
+        <w:br w:type="page"/>
+      </w:r>
+    </w:p>
+    <w:p>
+      <w:pPr>
+        <w:rPr>
+          <w:u w:val="single"/>
+        </w:rPr>
+      </w:pPr>
+      <w:r>
+        <w:rPr>
+          <w:u w:val="single"/>
+        </w:rPr>
+        <w:lastRenderedPageBreak/>
+        <w:t>Part</w:t>
+      </w:r>
+      <w:r>
+        <w:rPr>
+          <w:u w:val="single"/>
+        </w:rPr>
+        <w:t xml:space="preserve"> 3</w:t>
+      </w:r>
+    </w:p>
+    <w:p>
+      <w:r>
+        <w:t>Keys generated in the public and private key text boxes, then validated:</w:t>
+      </w:r>
+    </w:p>
+    <w:p>
+      <w:r>
+        <w:rPr>
+          <w:noProof/>
+        </w:rPr>
+        <w:drawing>
+          <wp:inline distT="0" distB="0" distL="0" distR="0" wp14:anchorId="7D50803F" wp14:editId="4A83ACF2">
+            <wp:extent cx="5260694" cy="3955966"/>
+            <wp:effectExtent l="0" t="0" r="0" b="6985"/>
+            <wp:docPr id="324180257" name="Picture 2" descr="A screenshot of a computer&#10;&#10;AI-generated content may be incorrect."/>
+            <wp:cNvGraphicFramePr>
+              <a:graphicFrameLocks xmlns:a="http://schemas.openxmlformats.org/drawingml/2006/main" noChangeAspect="1"/>
+            </wp:cNvGraphicFramePr>
+            <a:graphic xmlns:a="http://schemas.openxmlformats.org/drawingml/2006/main">
+              <a:graphicData uri="http://schemas.openxmlformats.org/drawingml/2006/picture">
+                <pic:pic xmlns:pic="http://schemas.openxmlformats.org/drawingml/2006/picture">
+                  <pic:nvPicPr>
+                    <pic:cNvPr id="324180257" name="Picture 2" descr="A screenshot of a computer&#10;&#10;AI-generated content may be incorrect."/>
+                    <pic:cNvPicPr>
+                      <a:picLocks noChangeAspect="1" noChangeArrowheads="1"/>
+                    </pic:cNvPicPr>
+                  </pic:nvPicPr>
+                  <pic:blipFill>
+                    <a:blip r:embed="rId9">
+                      <a:extLst>
+                        <a:ext uri="{28A0092B-C50C-407E-A947-70E740481C1C}">
+                          <a14:useLocalDpi xmlns:a14="http://schemas.microsoft.com/office/drawing/2010/main" val="0"/>
+                        </a:ext>
+                      </a:extLst>
+                    </a:blip>
+                    <a:srcRect/>
+                    <a:stretch>
+                      <a:fillRect/>
+                    </a:stretch>
+                  </pic:blipFill>
+                  <pic:spPr bwMode="auto">
+                    <a:xfrm>
+                      <a:off x="0" y="0"/>
+                      <a:ext cx="5292606" cy="3979963"/>
                     </a:xfrm>
                     <a:prstGeom prst="rect">
                       <a:avLst/>
@@ -378,14 +1224,14 @@
     <w:p>
       <w:r>
         <w:lastRenderedPageBreak/>
-        <w:t>Can send transactions but they are not validated on the blockchain</w:t>
+        <w:t>Transactions can be created, but they are not validated on the blockchain:</w:t>
       </w:r>
       <w:r>
         <w:rPr>
           <w:noProof/>
         </w:rPr>
         <w:drawing>
-          <wp:inline distT="0" distB="0" distL="0" distR="0" wp14:anchorId="58655E41" wp14:editId="4137EA76">
+          <wp:inline distT="0" distB="0" distL="0" distR="0" wp14:anchorId="6F579AB4" wp14:editId="0ED6CEC0">
             <wp:extent cx="5598579" cy="4210050"/>
             <wp:effectExtent l="0" t="0" r="2540" b="0"/>
             <wp:docPr id="1329415234" name="Picture 1" descr="A screenshot of a computer program&#10;&#10;AI-generated content may be incorrect."/>
@@ -402,7 +1248,7 @@
                     </pic:cNvPicPr>
                   </pic:nvPicPr>
                   <pic:blipFill>
-                    <a:blip r:embed="rId6">
+                    <a:blip r:embed="rId10">
                       <a:extLst>
                         <a:ext uri="{28A0092B-C50C-407E-A947-70E740481C1C}">
                           <a14:useLocalDpi xmlns:a14="http://schemas.microsoft.com/office/drawing/2010/main" val="0"/>
@@ -430,33 +1276,50 @@
           </wp:inline>
         </w:drawing>
       </w:r>
-      <w:r>
-        <w:br w:type="page"/>
-      </w:r>
-    </w:p>
-    <w:p>
-      <w:r>
+    </w:p>
+    <w:p>
+      <w:pPr>
+        <w:rPr>
+          <w:u w:val="single"/>
+        </w:rPr>
+      </w:pPr>
+      <w:r>
+        <w:rPr>
+          <w:u w:val="single"/>
+        </w:rPr>
+        <w:t>Part</w:t>
+      </w:r>
+      <w:r>
+        <w:rPr>
+          <w:u w:val="single"/>
+        </w:rPr>
+        <w:t xml:space="preserve"> 4</w:t>
+      </w:r>
+    </w:p>
+    <w:p>
+      <w:r>
+        <w:rPr>
+          <w:noProof/>
+        </w:rPr>
+        <w:t>New block and sent a transaction, which is pending</w:t>
+      </w:r>
+      <w:r>
+        <w:rPr>
+          <w:noProof/>
+        </w:rPr>
+        <w:t>:</w:t>
+      </w:r>
+    </w:p>
+    <w:p>
+      <w:r>
+        <w:rPr>
+          <w:noProof/>
+        </w:rPr>
         <w:lastRenderedPageBreak/>
-        <w:t>Part 4:</w:t>
-      </w:r>
-    </w:p>
-    <w:p>
-      <w:r>
-        <w:rPr>
-          <w:noProof/>
-        </w:rPr>
-        <w:t>Created a new block and sent a transaction which is pending</w:t>
-      </w:r>
-    </w:p>
-    <w:p>
-      <w:r>
-        <w:rPr>
-          <w:noProof/>
-        </w:rPr>
         <w:drawing>
-          <wp:inline distT="0" distB="0" distL="0" distR="0" wp14:anchorId="3A44CA05" wp14:editId="415C7FF1">
-            <wp:extent cx="5731510" cy="4309745"/>
-            <wp:effectExtent l="0" t="0" r="2540" b="0"/>
+          <wp:inline distT="0" distB="0" distL="0" distR="0" wp14:anchorId="60E9AD86" wp14:editId="05A069A1">
+            <wp:extent cx="5210175" cy="3917731"/>
+            <wp:effectExtent l="0" t="0" r="0" b="6985"/>
             <wp:docPr id="218385722" name="Picture 1" descr="A screenshot of a computer program&#10;&#10;AI-generated content may be incorrect."/>
             <wp:cNvGraphicFramePr>
               <a:graphicFrameLocks xmlns:a="http://schemas.openxmlformats.org/drawingml/2006/main" noChangeAspect="1"/>
@@ -469,7 +1332,7 @@
                     <pic:cNvPicPr/>
                   </pic:nvPicPr>
                   <pic:blipFill>
-                    <a:blip r:embed="rId7"/>
+                    <a:blip r:embed="rId11"/>
                     <a:stretch>
                       <a:fillRect/>
                     </a:stretch>
@@ -477,7 +1340,7 @@
                   <pic:spPr>
                     <a:xfrm>
                       <a:off x="0" y="0"/>
-                      <a:ext cx="5731510" cy="4309745"/>
+                      <a:ext cx="5241166" cy="3941034"/>
                     </a:xfrm>
                     <a:prstGeom prst="rect">
                       <a:avLst/>
@@ -492,19 +1355,19 @@
     </w:p>
     <w:p>
       <w:r>
-        <w:t>Both blocks shown with the transaction shown in the second block</w:t>
-      </w:r>
-    </w:p>
-    <w:p>
+        <w:t>Both blocks are shown, with the transaction shown in the second block</w:t>
+      </w:r>
+      <w:r>
+        <w:t>:</w:t>
+      </w:r>
       <w:r>
         <w:rPr>
           <w:noProof/>
         </w:rPr>
-        <w:lastRenderedPageBreak/>
         <w:drawing>
-          <wp:inline distT="0" distB="0" distL="0" distR="0" wp14:anchorId="4DE9F025" wp14:editId="43EBAB6C">
-            <wp:extent cx="5731510" cy="4309745"/>
-            <wp:effectExtent l="0" t="0" r="2540" b="0"/>
+          <wp:inline distT="0" distB="0" distL="0" distR="0" wp14:anchorId="0C62DF8A" wp14:editId="75ABBB94">
+            <wp:extent cx="5210251" cy="3917790"/>
+            <wp:effectExtent l="0" t="0" r="0" b="6985"/>
             <wp:docPr id="1041943759" name="Picture 1" descr="A screenshot of a computer&#10;&#10;AI-generated content may be incorrect."/>
             <wp:cNvGraphicFramePr>
               <a:graphicFrameLocks xmlns:a="http://schemas.openxmlformats.org/drawingml/2006/main" noChangeAspect="1"/>
@@ -517,7 +1380,7 @@
                     <pic:cNvPicPr/>
                   </pic:nvPicPr>
                   <pic:blipFill>
-                    <a:blip r:embed="rId8"/>
+                    <a:blip r:embed="rId12"/>
                     <a:stretch>
                       <a:fillRect/>
                     </a:stretch>
@@ -525,7 +1388,7 @@
                   <pic:spPr>
                     <a:xfrm>
                       <a:off x="0" y="0"/>
-                      <a:ext cx="5731510" cy="4309745"/>
+                      <a:ext cx="5233615" cy="3935358"/>
                     </a:xfrm>
                     <a:prstGeom prst="rect">
                       <a:avLst/>
@@ -539,38 +1402,40 @@
       </w:r>
     </w:p>
     <w:p>
-      <w:r>
-        <w:br w:type="page"/>
-      </w:r>
-    </w:p>
-    <w:p>
-      <w:r>
+      <w:pPr>
+        <w:rPr>
+          <w:u w:val="single"/>
+        </w:rPr>
+      </w:pPr>
+      <w:r>
+        <w:rPr>
+          <w:u w:val="single"/>
+        </w:rPr>
+        <w:t>Part</w:t>
+      </w:r>
+      <w:r>
+        <w:rPr>
+          <w:u w:val="single"/>
+        </w:rPr>
+        <w:t xml:space="preserve"> 5</w:t>
+      </w:r>
+    </w:p>
+    <w:p>
+      <w:r>
+        <w:t>Keys generated with a transaction generated, giving the wallet tokens:</w:t>
+      </w:r>
+    </w:p>
+    <w:p>
+      <w:r>
+        <w:rPr>
+          <w:noProof/>
+        </w:rPr>
         <w:lastRenderedPageBreak/>
-        <w:t xml:space="preserve">Part 5: </w:t>
-      </w:r>
-    </w:p>
-    <w:p>
-      <w:r>
-        <w:br w:type="page"/>
-      </w:r>
-    </w:p>
-    <w:p>
-      <w:r>
-        <w:lastRenderedPageBreak/>
-        <w:t>Part 6.1</w:t>
-      </w:r>
-    </w:p>
-    <w:p/>
-    <w:p>
-      <w:r>
-        <w:rPr>
-          <w:noProof/>
-        </w:rPr>
         <w:drawing>
-          <wp:inline distT="0" distB="0" distL="0" distR="0" wp14:anchorId="30097534" wp14:editId="75E20B47">
-            <wp:extent cx="3918030" cy="2118167"/>
-            <wp:effectExtent l="0" t="0" r="6350" b="0"/>
-            <wp:docPr id="1009939369" name="Picture 1" descr="A screenshot of a computer&#10;&#10;AI-generated content may be incorrect."/>
+          <wp:inline distT="0" distB="0" distL="0" distR="0" wp14:anchorId="7462FADC" wp14:editId="13850D06">
+            <wp:extent cx="5731510" cy="3188335"/>
+            <wp:effectExtent l="0" t="0" r="2540" b="0"/>
+            <wp:docPr id="1303677663" name="Picture 1" descr="A screenshot of a computer&#10;&#10;AI-generated content may be incorrect."/>
             <wp:cNvGraphicFramePr>
               <a:graphicFrameLocks xmlns:a="http://schemas.openxmlformats.org/drawingml/2006/main" noChangeAspect="1"/>
             </wp:cNvGraphicFramePr>
@@ -578,18 +1443,238 @@
               <a:graphicData uri="http://schemas.openxmlformats.org/drawingml/2006/picture">
                 <pic:pic xmlns:pic="http://schemas.openxmlformats.org/drawingml/2006/picture">
                   <pic:nvPicPr>
-                    <pic:cNvPr id="1009939369" name="Picture 1" descr="A screenshot of a computer&#10;&#10;AI-generated content may be incorrect."/>
+                    <pic:cNvPr id="1303677663" name="Picture 1" descr="A screenshot of a computer&#10;&#10;AI-generated content may be incorrect."/>
+                    <pic:cNvPicPr/>
+                  </pic:nvPicPr>
+                  <pic:blipFill>
+                    <a:blip r:embed="rId13"/>
+                    <a:stretch>
+                      <a:fillRect/>
+                    </a:stretch>
+                  </pic:blipFill>
+                  <pic:spPr>
+                    <a:xfrm>
+                      <a:off x="0" y="0"/>
+                      <a:ext cx="5731510" cy="3188335"/>
+                    </a:xfrm>
+                    <a:prstGeom prst="rect">
+                      <a:avLst/>
+                    </a:prstGeom>
+                  </pic:spPr>
+                </pic:pic>
+              </a:graphicData>
+            </a:graphic>
+          </wp:inline>
+        </w:drawing>
+      </w:r>
+    </w:p>
+    <w:p>
+      <w:r>
+        <w:t>The transaction in the chain:</w:t>
+      </w:r>
+    </w:p>
+    <w:p>
+      <w:r>
+        <w:rPr>
+          <w:noProof/>
+        </w:rPr>
+        <w:drawing>
+          <wp:inline distT="0" distB="0" distL="0" distR="0" wp14:anchorId="570F1AE3" wp14:editId="38CF4989">
+            <wp:extent cx="5731510" cy="3188335"/>
+            <wp:effectExtent l="0" t="0" r="2540" b="0"/>
+            <wp:docPr id="2022466296" name="Picture 1" descr="A screenshot of a computer&#10;&#10;AI-generated content may be incorrect."/>
+            <wp:cNvGraphicFramePr>
+              <a:graphicFrameLocks xmlns:a="http://schemas.openxmlformats.org/drawingml/2006/main" noChangeAspect="1"/>
+            </wp:cNvGraphicFramePr>
+            <a:graphic xmlns:a="http://schemas.openxmlformats.org/drawingml/2006/main">
+              <a:graphicData uri="http://schemas.openxmlformats.org/drawingml/2006/picture">
+                <pic:pic xmlns:pic="http://schemas.openxmlformats.org/drawingml/2006/picture">
+                  <pic:nvPicPr>
+                    <pic:cNvPr id="2022466296" name="Picture 1" descr="A screenshot of a computer&#10;&#10;AI-generated content may be incorrect."/>
+                    <pic:cNvPicPr/>
+                  </pic:nvPicPr>
+                  <pic:blipFill>
+                    <a:blip r:embed="rId14"/>
+                    <a:stretch>
+                      <a:fillRect/>
+                    </a:stretch>
+                  </pic:blipFill>
+                  <pic:spPr>
+                    <a:xfrm>
+                      <a:off x="0" y="0"/>
+                      <a:ext cx="5731510" cy="3188335"/>
+                    </a:xfrm>
+                    <a:prstGeom prst="rect">
+                      <a:avLst/>
+                    </a:prstGeom>
+                  </pic:spPr>
+                </pic:pic>
+              </a:graphicData>
+            </a:graphic>
+          </wp:inline>
+        </w:drawing>
+      </w:r>
+    </w:p>
+    <w:p>
+      <w:r>
+        <w:t>Blockchain being validated:</w:t>
+      </w:r>
+    </w:p>
+    <w:p>
+      <w:r>
+        <w:rPr>
+          <w:noProof/>
+        </w:rPr>
+        <w:lastRenderedPageBreak/>
+        <w:drawing>
+          <wp:inline distT="0" distB="0" distL="0" distR="0" wp14:anchorId="543825F5" wp14:editId="1D6B8368">
+            <wp:extent cx="5731510" cy="3188335"/>
+            <wp:effectExtent l="0" t="0" r="2540" b="0"/>
+            <wp:docPr id="643904020" name="Picture 1" descr="A screenshot of a computer&#10;&#10;AI-generated content may be incorrect."/>
+            <wp:cNvGraphicFramePr>
+              <a:graphicFrameLocks xmlns:a="http://schemas.openxmlformats.org/drawingml/2006/main" noChangeAspect="1"/>
+            </wp:cNvGraphicFramePr>
+            <a:graphic xmlns:a="http://schemas.openxmlformats.org/drawingml/2006/main">
+              <a:graphicData uri="http://schemas.openxmlformats.org/drawingml/2006/picture">
+                <pic:pic xmlns:pic="http://schemas.openxmlformats.org/drawingml/2006/picture">
+                  <pic:nvPicPr>
+                    <pic:cNvPr id="643904020" name="Picture 1" descr="A screenshot of a computer&#10;&#10;AI-generated content may be incorrect."/>
+                    <pic:cNvPicPr/>
+                  </pic:nvPicPr>
+                  <pic:blipFill>
+                    <a:blip r:embed="rId15"/>
+                    <a:stretch>
+                      <a:fillRect/>
+                    </a:stretch>
+                  </pic:blipFill>
+                  <pic:spPr>
+                    <a:xfrm>
+                      <a:off x="0" y="0"/>
+                      <a:ext cx="5731510" cy="3188335"/>
+                    </a:xfrm>
+                    <a:prstGeom prst="rect">
+                      <a:avLst/>
+                    </a:prstGeom>
+                  </pic:spPr>
+                </pic:pic>
+              </a:graphicData>
+            </a:graphic>
+          </wp:inline>
+        </w:drawing>
+      </w:r>
+    </w:p>
+    <w:p>
+      <w:pPr>
+        <w:rPr>
+          <w:u w:val="single"/>
+        </w:rPr>
+      </w:pPr>
+      <w:r>
+        <w:rPr>
+          <w:u w:val="single"/>
+        </w:rPr>
+        <w:t>Part</w:t>
+      </w:r>
+      <w:r>
+        <w:rPr>
+          <w:u w:val="single"/>
+        </w:rPr>
+        <w:t xml:space="preserve"> 6.1</w:t>
+      </w:r>
+    </w:p>
+    <w:p>
+      <w:r>
+        <w:t>Multithreaded block 1:</w:t>
+      </w:r>
+    </w:p>
+    <w:p>
+      <w:pPr>
+        <w:rPr>
+          <w:noProof/>
+        </w:rPr>
+      </w:pPr>
+      <w:r>
+        <w:rPr>
+          <w:noProof/>
+        </w:rPr>
+        <w:drawing>
+          <wp:inline distT="0" distB="0" distL="0" distR="0" wp14:anchorId="59D776DA" wp14:editId="639936B0">
+            <wp:extent cx="3820058" cy="2019582"/>
+            <wp:effectExtent l="0" t="0" r="9525" b="0"/>
+            <wp:docPr id="1109573026" name="Picture 1" descr="A screenshot of a computer&#10;&#10;AI-generated content may be incorrect."/>
+            <wp:cNvGraphicFramePr>
+              <a:graphicFrameLocks xmlns:a="http://schemas.openxmlformats.org/drawingml/2006/main" noChangeAspect="1"/>
+            </wp:cNvGraphicFramePr>
+            <a:graphic xmlns:a="http://schemas.openxmlformats.org/drawingml/2006/main">
+              <a:graphicData uri="http://schemas.openxmlformats.org/drawingml/2006/picture">
+                <pic:pic xmlns:pic="http://schemas.openxmlformats.org/drawingml/2006/picture">
+                  <pic:nvPicPr>
+                    <pic:cNvPr id="1109573026" name="Picture 1" descr="A screenshot of a computer&#10;&#10;AI-generated content may be incorrect."/>
+                    <pic:cNvPicPr/>
+                  </pic:nvPicPr>
+                  <pic:blipFill>
+                    <a:blip r:embed="rId16"/>
+                    <a:stretch>
+                      <a:fillRect/>
+                    </a:stretch>
+                  </pic:blipFill>
+                  <pic:spPr>
+                    <a:xfrm>
+                      <a:off x="0" y="0"/>
+                      <a:ext cx="3820058" cy="2019582"/>
+                    </a:xfrm>
+                    <a:prstGeom prst="rect">
+                      <a:avLst/>
+                    </a:prstGeom>
+                  </pic:spPr>
+                </pic:pic>
+              </a:graphicData>
+            </a:graphic>
+          </wp:inline>
+        </w:drawing>
+      </w:r>
+      <w:r>
+        <w:rPr>
+          <w:noProof/>
+        </w:rPr>
+        <w:t xml:space="preserve"> </w:t>
+      </w:r>
+    </w:p>
+    <w:p>
+      <w:r>
+        <w:t>Multithreaded block 2:</w:t>
+      </w:r>
+    </w:p>
+    <w:p>
+      <w:r>
+        <w:rPr>
+          <w:noProof/>
+        </w:rPr>
+        <w:lastRenderedPageBreak/>
+        <w:drawing>
+          <wp:inline distT="0" distB="0" distL="0" distR="0" wp14:anchorId="1C444332" wp14:editId="338B37CF">
+            <wp:extent cx="4184248" cy="3876675"/>
+            <wp:effectExtent l="0" t="0" r="6985" b="0"/>
+            <wp:docPr id="593052618" name="Picture 1" descr="A screenshot of a computer&#10;&#10;AI-generated content may be incorrect."/>
+            <wp:cNvGraphicFramePr>
+              <a:graphicFrameLocks xmlns:a="http://schemas.openxmlformats.org/drawingml/2006/main" noChangeAspect="1"/>
+            </wp:cNvGraphicFramePr>
+            <a:graphic xmlns:a="http://schemas.openxmlformats.org/drawingml/2006/main">
+              <a:graphicData uri="http://schemas.openxmlformats.org/drawingml/2006/picture">
+                <pic:pic xmlns:pic="http://schemas.openxmlformats.org/drawingml/2006/picture">
+                  <pic:nvPicPr>
+                    <pic:cNvPr id="593052618" name="Picture 1" descr="A screenshot of a computer&#10;&#10;AI-generated content may be incorrect."/>
                     <pic:cNvPicPr/>
                   </pic:nvPicPr>
                   <pic:blipFill rotWithShape="1">
-                    <a:blip r:embed="rId9"/>
-                    <a:srcRect r="31641" b="65809"/>
+                    <a:blip r:embed="rId17"/>
+                    <a:srcRect l="1" r="388"/>
                     <a:stretch/>
                   </pic:blipFill>
                   <pic:spPr bwMode="auto">
                     <a:xfrm>
                       <a:off x="0" y="0"/>
-                      <a:ext cx="3918030" cy="2118167"/>
+                      <a:ext cx="4184832" cy="3877216"/>
                     </a:xfrm>
                     <a:prstGeom prst="rect">
                       <a:avLst/>
@@ -612,14 +1697,24 @@
     </w:p>
     <w:p>
       <w:r>
+        <w:t>Multithreaded block 3:</w:t>
+      </w:r>
+    </w:p>
+    <w:p>
+      <w:pPr>
         <w:rPr>
           <w:noProof/>
         </w:rPr>
+      </w:pPr>
+      <w:r>
+        <w:rPr>
+          <w:noProof/>
+        </w:rPr>
         <w:drawing>
-          <wp:inline distT="0" distB="0" distL="0" distR="0" wp14:anchorId="7BD79641" wp14:editId="18AC385F">
-            <wp:extent cx="4372585" cy="4105848"/>
-            <wp:effectExtent l="0" t="0" r="9525" b="9525"/>
-            <wp:docPr id="840128917" name="Picture 1" descr="A screenshot of a computer&#10;&#10;AI-generated content may be incorrect."/>
+          <wp:inline distT="0" distB="0" distL="0" distR="0" wp14:anchorId="3C7D26E2" wp14:editId="2795E0DF">
+            <wp:extent cx="4191585" cy="3781953"/>
+            <wp:effectExtent l="0" t="0" r="0" b="9525"/>
+            <wp:docPr id="626306194" name="Picture 1" descr="A screenshot of a computer&#10;&#10;AI-generated content may be incorrect."/>
             <wp:cNvGraphicFramePr>
               <a:graphicFrameLocks xmlns:a="http://schemas.openxmlformats.org/drawingml/2006/main" noChangeAspect="1"/>
             </wp:cNvGraphicFramePr>
@@ -627,11 +1722,11 @@
               <a:graphicData uri="http://schemas.openxmlformats.org/drawingml/2006/picture">
                 <pic:pic xmlns:pic="http://schemas.openxmlformats.org/drawingml/2006/picture">
                   <pic:nvPicPr>
-                    <pic:cNvPr id="840128917" name="Picture 1" descr="A screenshot of a computer&#10;&#10;AI-generated content may be incorrect."/>
+                    <pic:cNvPr id="626306194" name="Picture 1" descr="A screenshot of a computer&#10;&#10;AI-generated content may be incorrect."/>
                     <pic:cNvPicPr/>
                   </pic:nvPicPr>
                   <pic:blipFill>
-                    <a:blip r:embed="rId10"/>
+                    <a:blip r:embed="rId18"/>
                     <a:stretch>
                       <a:fillRect/>
                     </a:stretch>
@@ -639,7 +1734,7 @@
                   <pic:spPr>
                     <a:xfrm>
                       <a:off x="0" y="0"/>
-                      <a:ext cx="4372585" cy="4105848"/>
+                      <a:ext cx="4191585" cy="3781953"/>
                     </a:xfrm>
                     <a:prstGeom prst="rect">
                       <a:avLst/>
@@ -653,16 +1748,29 @@
       </w:r>
     </w:p>
     <w:p>
+      <w:pPr>
+        <w:rPr>
+          <w:noProof/>
+        </w:rPr>
+      </w:pPr>
+      <w:r>
+        <w:rPr>
+          <w:noProof/>
+        </w:rPr>
+        <w:t>Single-threaded block 1:</w:t>
+      </w:r>
+    </w:p>
+    <w:p>
       <w:r>
         <w:rPr>
           <w:noProof/>
         </w:rPr>
         <w:lastRenderedPageBreak/>
         <w:drawing>
-          <wp:inline distT="0" distB="0" distL="0" distR="0" wp14:anchorId="21FB58A0" wp14:editId="4283A9DF">
-            <wp:extent cx="4286848" cy="3858163"/>
+          <wp:inline distT="0" distB="0" distL="0" distR="0" wp14:anchorId="6392D3A1" wp14:editId="2535FBB5">
+            <wp:extent cx="4191585" cy="3762900"/>
             <wp:effectExtent l="0" t="0" r="0" b="9525"/>
-            <wp:docPr id="1401616692" name="Picture 1" descr="A screenshot of a computer&#10;&#10;AI-generated content may be incorrect."/>
+            <wp:docPr id="925549512" name="Picture 1" descr="A screenshot of a computer program&#10;&#10;AI-generated content may be incorrect."/>
             <wp:cNvGraphicFramePr>
               <a:graphicFrameLocks xmlns:a="http://schemas.openxmlformats.org/drawingml/2006/main" noChangeAspect="1"/>
             </wp:cNvGraphicFramePr>
@@ -670,11 +1778,11 @@
               <a:graphicData uri="http://schemas.openxmlformats.org/drawingml/2006/picture">
                 <pic:pic xmlns:pic="http://schemas.openxmlformats.org/drawingml/2006/picture">
                   <pic:nvPicPr>
-                    <pic:cNvPr id="1401616692" name="Picture 1" descr="A screenshot of a computer&#10;&#10;AI-generated content may be incorrect."/>
+                    <pic:cNvPr id="925549512" name="Picture 1" descr="A screenshot of a computer program&#10;&#10;AI-generated content may be incorrect."/>
                     <pic:cNvPicPr/>
                   </pic:nvPicPr>
                   <pic:blipFill>
-                    <a:blip r:embed="rId11"/>
+                    <a:blip r:embed="rId19"/>
                     <a:stretch>
                       <a:fillRect/>
                     </a:stretch>
@@ -682,7 +1790,7 @@
                   <pic:spPr>
                     <a:xfrm>
                       <a:off x="0" y="0"/>
-                      <a:ext cx="4286848" cy="3858163"/>
+                      <a:ext cx="4191585" cy="3762900"/>
                     </a:xfrm>
                     <a:prstGeom prst="rect">
                       <a:avLst/>
@@ -697,14 +1805,19 @@
     </w:p>
     <w:p>
       <w:r>
+        <w:t>Single-threaded block 2:</w:t>
+      </w:r>
+    </w:p>
+    <w:p>
+      <w:r>
         <w:rPr>
           <w:noProof/>
         </w:rPr>
         <w:drawing>
-          <wp:inline distT="0" distB="0" distL="0" distR="0" wp14:anchorId="5018AF3F" wp14:editId="5E07D88E">
-            <wp:extent cx="4353533" cy="3924848"/>
-            <wp:effectExtent l="0" t="0" r="9525" b="0"/>
-            <wp:docPr id="98840812" name="Picture 1" descr="A screenshot of a computer&#10;&#10;AI-generated content may be incorrect."/>
+          <wp:inline distT="0" distB="0" distL="0" distR="0" wp14:anchorId="246E475A" wp14:editId="55475230">
+            <wp:extent cx="4191585" cy="4048690"/>
+            <wp:effectExtent l="0" t="0" r="0" b="9525"/>
+            <wp:docPr id="290616987" name="Picture 1" descr="A screenshot of a computer&#10;&#10;AI-generated content may be incorrect."/>
             <wp:cNvGraphicFramePr>
               <a:graphicFrameLocks xmlns:a="http://schemas.openxmlformats.org/drawingml/2006/main" noChangeAspect="1"/>
             </wp:cNvGraphicFramePr>
@@ -712,11 +1825,11 @@
               <a:graphicData uri="http://schemas.openxmlformats.org/drawingml/2006/picture">
                 <pic:pic xmlns:pic="http://schemas.openxmlformats.org/drawingml/2006/picture">
                   <pic:nvPicPr>
-                    <pic:cNvPr id="98840812" name="Picture 1" descr="A screenshot of a computer&#10;&#10;AI-generated content may be incorrect."/>
+                    <pic:cNvPr id="290616987" name="Picture 1" descr="A screenshot of a computer&#10;&#10;AI-generated content may be incorrect."/>
                     <pic:cNvPicPr/>
                   </pic:nvPicPr>
                   <pic:blipFill>
-                    <a:blip r:embed="rId12"/>
+                    <a:blip r:embed="rId20"/>
                     <a:stretch>
                       <a:fillRect/>
                     </a:stretch>
@@ -724,7 +1837,7 @@
                   <pic:spPr>
                     <a:xfrm>
                       <a:off x="0" y="0"/>
-                      <a:ext cx="4353533" cy="3924848"/>
+                      <a:ext cx="4191585" cy="4048690"/>
                     </a:xfrm>
                     <a:prstGeom prst="rect">
                       <a:avLst/>
@@ -739,15 +1852,20 @@
     </w:p>
     <w:p>
       <w:r>
+        <w:t>Single-threaded block 3:</w:t>
+      </w:r>
+    </w:p>
+    <w:p>
+      <w:r>
         <w:rPr>
           <w:noProof/>
         </w:rPr>
         <w:lastRenderedPageBreak/>
         <w:drawing>
-          <wp:inline distT="0" distB="0" distL="0" distR="0" wp14:anchorId="6E0BA32A" wp14:editId="4F7F6B75">
-            <wp:extent cx="4382112" cy="4077269"/>
-            <wp:effectExtent l="0" t="0" r="0" b="0"/>
-            <wp:docPr id="428369767" name="Picture 1" descr="A screenshot of a computer&#10;&#10;AI-generated content may be incorrect."/>
+          <wp:inline distT="0" distB="0" distL="0" distR="0" wp14:anchorId="013B51F7" wp14:editId="754F44D6">
+            <wp:extent cx="4190035" cy="4038600"/>
+            <wp:effectExtent l="0" t="0" r="1270" b="0"/>
+            <wp:docPr id="250210968" name="Picture 1" descr="A screenshot of a computer&#10;&#10;AI-generated content may be incorrect."/>
             <wp:cNvGraphicFramePr>
               <a:graphicFrameLocks xmlns:a="http://schemas.openxmlformats.org/drawingml/2006/main" noChangeAspect="1"/>
             </wp:cNvGraphicFramePr>
@@ -755,11 +1873,257 @@
               <a:graphicData uri="http://schemas.openxmlformats.org/drawingml/2006/picture">
                 <pic:pic xmlns:pic="http://schemas.openxmlformats.org/drawingml/2006/picture">
                   <pic:nvPicPr>
-                    <pic:cNvPr id="428369767" name="Picture 1" descr="A screenshot of a computer&#10;&#10;AI-generated content may be incorrect."/>
+                    <pic:cNvPr id="250210968" name="Picture 1" descr="A screenshot of a computer&#10;&#10;AI-generated content may be incorrect."/>
+                    <pic:cNvPicPr/>
+                  </pic:nvPicPr>
+                  <pic:blipFill rotWithShape="1">
+                    <a:blip r:embed="rId21"/>
+                    <a:srcRect r="249"/>
+                    <a:stretch/>
+                  </pic:blipFill>
+                  <pic:spPr bwMode="auto">
+                    <a:xfrm>
+                      <a:off x="0" y="0"/>
+                      <a:ext cx="4190620" cy="4039164"/>
+                    </a:xfrm>
+                    <a:prstGeom prst="rect">
+                      <a:avLst/>
+                    </a:prstGeom>
+                    <a:ln>
+                      <a:noFill/>
+                    </a:ln>
+                    <a:extLst>
+                      <a:ext uri="{53640926-AAD7-44D8-BBD7-CCE9431645EC}">
+                        <a14:shadowObscured xmlns:a14="http://schemas.microsoft.com/office/drawing/2010/main"/>
+                      </a:ext>
+                    </a:extLst>
+                  </pic:spPr>
+                </pic:pic>
+              </a:graphicData>
+            </a:graphic>
+          </wp:inline>
+        </w:drawing>
+      </w:r>
+    </w:p>
+    <w:p>
+      <w:pPr>
+        <w:rPr>
+          <w:u w:val="single"/>
+        </w:rPr>
+      </w:pPr>
+      <w:r>
+        <w:rPr>
+          <w:u w:val="single"/>
+        </w:rPr>
+        <w:t>Part</w:t>
+      </w:r>
+      <w:r>
+        <w:rPr>
+          <w:u w:val="single"/>
+        </w:rPr>
+        <w:t xml:space="preserve"> 6.2</w:t>
+      </w:r>
+    </w:p>
+    <w:tbl>
+      <w:tblPr>
+        <w:tblStyle w:val="TableGrid"/>
+        <w:tblW w:w="0" w:type="auto"/>
+        <w:tblLook w:val="04A0" w:firstRow="1" w:lastRow="0" w:firstColumn="1" w:lastColumn="0" w:noHBand="0" w:noVBand="1"/>
+      </w:tblPr>
+      <w:tblGrid>
+        <w:gridCol w:w="3005"/>
+        <w:gridCol w:w="3005"/>
+        <w:gridCol w:w="3006"/>
+      </w:tblGrid>
+      <w:tr>
+        <w:tc>
+          <w:tcPr>
+            <w:tcW w:w="3005" w:type="dxa"/>
+          </w:tcPr>
+          <w:p>
+            <w:r>
+              <w:t>Block Index</w:t>
+            </w:r>
+          </w:p>
+        </w:tc>
+        <w:tc>
+          <w:tcPr>
+            <w:tcW w:w="3005" w:type="dxa"/>
+          </w:tcPr>
+          <w:p>
+            <w:r>
+              <w:t>Difficulty</w:t>
+            </w:r>
+          </w:p>
+        </w:tc>
+        <w:tc>
+          <w:tcPr>
+            <w:tcW w:w="3006" w:type="dxa"/>
+          </w:tcPr>
+          <w:p>
+            <w:r>
+              <w:t>Mining Time</w:t>
+            </w:r>
+          </w:p>
+        </w:tc>
+      </w:tr>
+      <w:tr>
+        <w:tc>
+          <w:tcPr>
+            <w:tcW w:w="3005" w:type="dxa"/>
+          </w:tcPr>
+          <w:p>
+            <w:r>
+              <w:t>0</w:t>
+            </w:r>
+          </w:p>
+        </w:tc>
+        <w:tc>
+          <w:tcPr>
+            <w:tcW w:w="3005" w:type="dxa"/>
+          </w:tcPr>
+          <w:p>
+            <w:r>
+              <w:t>4</w:t>
+            </w:r>
+          </w:p>
+        </w:tc>
+        <w:tc>
+          <w:tcPr>
+            <w:tcW w:w="3006" w:type="dxa"/>
+          </w:tcPr>
+          <w:p>
+            <w:r>
+              <w:t>0.211</w:t>
+            </w:r>
+          </w:p>
+        </w:tc>
+      </w:tr>
+      <w:tr>
+        <w:tc>
+          <w:tcPr>
+            <w:tcW w:w="3005" w:type="dxa"/>
+          </w:tcPr>
+          <w:p>
+            <w:r>
+              <w:t>1</w:t>
+            </w:r>
+          </w:p>
+        </w:tc>
+        <w:tc>
+          <w:tcPr>
+            <w:tcW w:w="3005" w:type="dxa"/>
+          </w:tcPr>
+          <w:p>
+            <w:r>
+              <w:t>5</w:t>
+            </w:r>
+          </w:p>
+        </w:tc>
+        <w:tc>
+          <w:tcPr>
+            <w:tcW w:w="3006" w:type="dxa"/>
+          </w:tcPr>
+          <w:p>
+            <w:r>
+              <w:t>6.487</w:t>
+            </w:r>
+          </w:p>
+        </w:tc>
+      </w:tr>
+      <w:tr>
+        <w:tc>
+          <w:tcPr>
+            <w:tcW w:w="3005" w:type="dxa"/>
+          </w:tcPr>
+          <w:p>
+            <w:r>
+              <w:t>2</w:t>
+            </w:r>
+          </w:p>
+        </w:tc>
+        <w:tc>
+          <w:tcPr>
+            <w:tcW w:w="3005" w:type="dxa"/>
+          </w:tcPr>
+          <w:p>
+            <w:r>
+              <w:t>6</w:t>
+            </w:r>
+          </w:p>
+        </w:tc>
+        <w:tc>
+          <w:tcPr>
+            <w:tcW w:w="3006" w:type="dxa"/>
+          </w:tcPr>
+          <w:p>
+            <w:r>
+              <w:t>24.768</w:t>
+            </w:r>
+          </w:p>
+        </w:tc>
+      </w:tr>
+      <w:tr>
+        <w:tc>
+          <w:tcPr>
+            <w:tcW w:w="3005" w:type="dxa"/>
+          </w:tcPr>
+          <w:p>
+            <w:r>
+              <w:t>3</w:t>
+            </w:r>
+          </w:p>
+        </w:tc>
+        <w:tc>
+          <w:tcPr>
+            <w:tcW w:w="3005" w:type="dxa"/>
+          </w:tcPr>
+          <w:p>
+            <w:r>
+              <w:t>5</w:t>
+            </w:r>
+          </w:p>
+        </w:tc>
+        <w:tc>
+          <w:tcPr>
+            <w:tcW w:w="3006" w:type="dxa"/>
+          </w:tcPr>
+          <w:p>
+            <w:r>
+              <w:t>14.148</w:t>
+            </w:r>
+          </w:p>
+        </w:tc>
+      </w:tr>
+    </w:tbl>
+    <w:p/>
+    <w:p>
+      <w:r>
+        <w:t>Block 0:</w:t>
+      </w:r>
+    </w:p>
+    <w:p>
+      <w:r>
+        <w:rPr>
+          <w:noProof/>
+        </w:rPr>
+        <w:drawing>
+          <wp:inline distT="0" distB="0" distL="0" distR="0" wp14:anchorId="187A48FE" wp14:editId="40182F7F">
+            <wp:extent cx="4001058" cy="2057687"/>
+            <wp:effectExtent l="0" t="0" r="0" b="0"/>
+            <wp:docPr id="52218433" name="Picture 1" descr="A screenshot of a computer&#10;&#10;AI-generated content may be incorrect."/>
+            <wp:cNvGraphicFramePr>
+              <a:graphicFrameLocks xmlns:a="http://schemas.openxmlformats.org/drawingml/2006/main" noChangeAspect="1"/>
+            </wp:cNvGraphicFramePr>
+            <a:graphic xmlns:a="http://schemas.openxmlformats.org/drawingml/2006/main">
+              <a:graphicData uri="http://schemas.openxmlformats.org/drawingml/2006/picture">
+                <pic:pic xmlns:pic="http://schemas.openxmlformats.org/drawingml/2006/picture">
+                  <pic:nvPicPr>
+                    <pic:cNvPr id="52218433" name="Picture 1" descr="A screenshot of a computer&#10;&#10;AI-generated content may be incorrect."/>
                     <pic:cNvPicPr/>
                   </pic:nvPicPr>
                   <pic:blipFill>
-                    <a:blip r:embed="rId13"/>
+                    <a:blip r:embed="rId22"/>
                     <a:stretch>
                       <a:fillRect/>
                     </a:stretch>
@@ -767,7 +2131,7 @@
                   <pic:spPr>
                     <a:xfrm>
                       <a:off x="0" y="0"/>
-                      <a:ext cx="4382112" cy="4077269"/>
+                      <a:ext cx="4001058" cy="2057687"/>
                     </a:xfrm>
                     <a:prstGeom prst="rect">
                       <a:avLst/>
@@ -780,72 +2144,22 @@
         </w:drawing>
       </w:r>
     </w:p>
-    <w:p/>
-    <w:p>
-      <w:pPr>
-        <w:rPr>
-          <w:sz w:val="28"/>
-          <w:szCs w:val="28"/>
-          <w:u w:val="single"/>
-        </w:rPr>
-      </w:pPr>
-      <w:r>
-        <w:rPr>
-          <w:sz w:val="28"/>
-          <w:szCs w:val="28"/>
-          <w:u w:val="single"/>
-        </w:rPr>
-        <w:br w:type="page"/>
-      </w:r>
-    </w:p>
-    <w:p>
-      <w:pPr>
-        <w:rPr>
-          <w:sz w:val="28"/>
-          <w:szCs w:val="28"/>
-          <w:u w:val="single"/>
-        </w:rPr>
-      </w:pPr>
-      <w:r>
-        <w:rPr>
-          <w:sz w:val="28"/>
-          <w:szCs w:val="28"/>
-          <w:u w:val="single"/>
+    <w:p>
+      <w:r>
+        <w:t>Block 1:</w:t>
+      </w:r>
+    </w:p>
+    <w:p>
+      <w:r>
+        <w:rPr>
+          <w:noProof/>
         </w:rPr>
         <w:lastRenderedPageBreak/>
-        <w:t>Appendix</w:t>
-      </w:r>
-    </w:p>
-    <w:p>
-      <w:pPr>
-        <w:rPr>
-          <w:u w:val="single"/>
-        </w:rPr>
-      </w:pPr>
-      <w:r>
-        <w:rPr>
-          <w:u w:val="single"/>
-        </w:rPr>
-        <w:t>Part 1</w:t>
-      </w:r>
-    </w:p>
-    <w:p>
-      <w:pPr>
-        <w:rPr>
-          <w:sz w:val="28"/>
-          <w:szCs w:val="28"/>
-          <w:u w:val="single"/>
-        </w:rPr>
-      </w:pPr>
-      <w:r>
-        <w:rPr>
-          <w:noProof/>
-        </w:rPr>
         <w:drawing>
-          <wp:inline distT="0" distB="0" distL="0" distR="0" wp14:anchorId="6C64246A" wp14:editId="4688BDAF">
-            <wp:extent cx="5731510" cy="4309745"/>
+          <wp:inline distT="0" distB="0" distL="0" distR="0" wp14:anchorId="76DFEFA2" wp14:editId="786F7397">
+            <wp:extent cx="4201111" cy="3867690"/>
             <wp:effectExtent l="0" t="0" r="0" b="0"/>
-            <wp:docPr id="756642934" name="Picture 1" descr="A screenshot of a computer&#10;&#10;AI-generated content may be incorrect."/>
+            <wp:docPr id="439914961" name="Picture 1" descr="A screenshot of a computer&#10;&#10;AI-generated content may be incorrect."/>
             <wp:cNvGraphicFramePr>
               <a:graphicFrameLocks xmlns:a="http://schemas.openxmlformats.org/drawingml/2006/main" noChangeAspect="1"/>
             </wp:cNvGraphicFramePr>
@@ -853,11 +2167,11 @@
               <a:graphicData uri="http://schemas.openxmlformats.org/drawingml/2006/picture">
                 <pic:pic xmlns:pic="http://schemas.openxmlformats.org/drawingml/2006/picture">
                   <pic:nvPicPr>
-                    <pic:cNvPr id="756642934" name="Picture 1" descr="A screenshot of a computer&#10;&#10;AI-generated content may be incorrect."/>
+                    <pic:cNvPr id="439914961" name="Picture 1" descr="A screenshot of a computer&#10;&#10;AI-generated content may be incorrect."/>
                     <pic:cNvPicPr/>
                   </pic:nvPicPr>
                   <pic:blipFill>
-                    <a:blip r:embed="rId14"/>
+                    <a:blip r:embed="rId23"/>
                     <a:stretch>
                       <a:fillRect/>
                     </a:stretch>
@@ -865,7 +2179,7 @@
                   <pic:spPr>
                     <a:xfrm>
                       <a:off x="0" y="0"/>
-                      <a:ext cx="5731510" cy="4309745"/>
+                      <a:ext cx="4201111" cy="3867690"/>
                     </a:xfrm>
                     <a:prstGeom prst="rect">
                       <a:avLst/>
@@ -879,6 +2193,107 @@
       </w:r>
     </w:p>
     <w:p>
+      <w:r>
+        <w:t>Block 2:</w:t>
+      </w:r>
+    </w:p>
+    <w:p>
+      <w:r>
+        <w:rPr>
+          <w:noProof/>
+        </w:rPr>
+        <w:drawing>
+          <wp:inline distT="0" distB="0" distL="0" distR="0" wp14:anchorId="1F7161BA" wp14:editId="46DD98E1">
+            <wp:extent cx="4201111" cy="3924848"/>
+            <wp:effectExtent l="0" t="0" r="0" b="0"/>
+            <wp:docPr id="159518930" name="Picture 1" descr="A screenshot of a computer&#10;&#10;AI-generated content may be incorrect."/>
+            <wp:cNvGraphicFramePr>
+              <a:graphicFrameLocks xmlns:a="http://schemas.openxmlformats.org/drawingml/2006/main" noChangeAspect="1"/>
+            </wp:cNvGraphicFramePr>
+            <a:graphic xmlns:a="http://schemas.openxmlformats.org/drawingml/2006/main">
+              <a:graphicData uri="http://schemas.openxmlformats.org/drawingml/2006/picture">
+                <pic:pic xmlns:pic="http://schemas.openxmlformats.org/drawingml/2006/picture">
+                  <pic:nvPicPr>
+                    <pic:cNvPr id="159518930" name="Picture 1" descr="A screenshot of a computer&#10;&#10;AI-generated content may be incorrect."/>
+                    <pic:cNvPicPr/>
+                  </pic:nvPicPr>
+                  <pic:blipFill>
+                    <a:blip r:embed="rId24"/>
+                    <a:stretch>
+                      <a:fillRect/>
+                    </a:stretch>
+                  </pic:blipFill>
+                  <pic:spPr>
+                    <a:xfrm>
+                      <a:off x="0" y="0"/>
+                      <a:ext cx="4201111" cy="3924848"/>
+                    </a:xfrm>
+                    <a:prstGeom prst="rect">
+                      <a:avLst/>
+                    </a:prstGeom>
+                  </pic:spPr>
+                </pic:pic>
+              </a:graphicData>
+            </a:graphic>
+          </wp:inline>
+        </w:drawing>
+      </w:r>
+    </w:p>
+    <w:p>
+      <w:r>
+        <w:t>Block 3:</w:t>
+      </w:r>
+    </w:p>
+    <w:p>
+      <w:r>
+        <w:rPr>
+          <w:noProof/>
+        </w:rPr>
+        <w:lastRenderedPageBreak/>
+        <w:drawing>
+          <wp:inline distT="0" distB="0" distL="0" distR="0" wp14:anchorId="29E043DF" wp14:editId="45D9CBD0">
+            <wp:extent cx="4201111" cy="3991532"/>
+            <wp:effectExtent l="0" t="0" r="9525" b="9525"/>
+            <wp:docPr id="435611701" name="Picture 1" descr="A screenshot of a computer&#10;&#10;AI-generated content may be incorrect."/>
+            <wp:cNvGraphicFramePr>
+              <a:graphicFrameLocks xmlns:a="http://schemas.openxmlformats.org/drawingml/2006/main" noChangeAspect="1"/>
+            </wp:cNvGraphicFramePr>
+            <a:graphic xmlns:a="http://schemas.openxmlformats.org/drawingml/2006/main">
+              <a:graphicData uri="http://schemas.openxmlformats.org/drawingml/2006/picture">
+                <pic:pic xmlns:pic="http://schemas.openxmlformats.org/drawingml/2006/picture">
+                  <pic:nvPicPr>
+                    <pic:cNvPr id="435611701" name="Picture 1" descr="A screenshot of a computer&#10;&#10;AI-generated content may be incorrect."/>
+                    <pic:cNvPicPr/>
+                  </pic:nvPicPr>
+                  <pic:blipFill>
+                    <a:blip r:embed="rId25"/>
+                    <a:stretch>
+                      <a:fillRect/>
+                    </a:stretch>
+                  </pic:blipFill>
+                  <pic:spPr>
+                    <a:xfrm>
+                      <a:off x="0" y="0"/>
+                      <a:ext cx="4201111" cy="3991532"/>
+                    </a:xfrm>
+                    <a:prstGeom prst="rect">
+                      <a:avLst/>
+                    </a:prstGeom>
+                  </pic:spPr>
+                </pic:pic>
+              </a:graphicData>
+            </a:graphic>
+          </wp:inline>
+        </w:drawing>
+      </w:r>
+      <w:r>
+        <w:rPr>
+          <w:u w:val="single"/>
+        </w:rPr>
+        <w:br w:type="page"/>
+      </w:r>
+    </w:p>
+    <w:p>
       <w:pPr>
         <w:rPr>
           <w:u w:val="single"/>
@@ -888,23 +2303,543 @@
         <w:rPr>
           <w:u w:val="single"/>
         </w:rPr>
+        <w:lastRenderedPageBreak/>
         <w:t>Part</w:t>
       </w:r>
       <w:r>
         <w:rPr>
           <w:u w:val="single"/>
         </w:rPr>
-        <w:t xml:space="preserve"> 2</w:t>
+        <w:t xml:space="preserve"> 6.</w:t>
+      </w:r>
+      <w:r>
+        <w:rPr>
+          <w:u w:val="single"/>
+        </w:rPr>
+        <w:t>3</w:t>
       </w:r>
     </w:p>
     <w:p>
       <w:pPr>
         <w:rPr>
-          <w:sz w:val="28"/>
-          <w:szCs w:val="28"/>
-          <w:u w:val="single"/>
+          <w:noProof/>
         </w:rPr>
       </w:pPr>
+      <w:r>
+        <w:rPr>
+          <w:noProof/>
+        </w:rPr>
+        <w:t>Three transactions in the pending list with fees from 1 to 3:</w:t>
+      </w:r>
+    </w:p>
+    <w:p>
+      <w:pPr>
+        <w:rPr>
+          <w:noProof/>
+        </w:rPr>
+      </w:pPr>
+      <w:r>
+        <w:drawing>
+          <wp:inline distT="0" distB="0" distL="0" distR="0" wp14:anchorId="52487F71" wp14:editId="15C7C71E">
+            <wp:extent cx="5731510" cy="6254115"/>
+            <wp:effectExtent l="0" t="0" r="2540" b="0"/>
+            <wp:docPr id="1239695018" name="Picture 1" descr="A screenshot of a computer&#10;&#10;AI-generated content may be incorrect."/>
+            <wp:cNvGraphicFramePr>
+              <a:graphicFrameLocks xmlns:a="http://schemas.openxmlformats.org/drawingml/2006/main" noChangeAspect="1"/>
+            </wp:cNvGraphicFramePr>
+            <a:graphic xmlns:a="http://schemas.openxmlformats.org/drawingml/2006/main">
+              <a:graphicData uri="http://schemas.openxmlformats.org/drawingml/2006/picture">
+                <pic:pic xmlns:pic="http://schemas.openxmlformats.org/drawingml/2006/picture">
+                  <pic:nvPicPr>
+                    <pic:cNvPr id="1239695018" name="Picture 1" descr="A screenshot of a computer&#10;&#10;AI-generated content may be incorrect."/>
+                    <pic:cNvPicPr/>
+                  </pic:nvPicPr>
+                  <pic:blipFill>
+                    <a:blip r:embed="rId26"/>
+                    <a:stretch>
+                      <a:fillRect/>
+                    </a:stretch>
+                  </pic:blipFill>
+                  <pic:spPr>
+                    <a:xfrm>
+                      <a:off x="0" y="0"/>
+                      <a:ext cx="5731510" cy="6254115"/>
+                    </a:xfrm>
+                    <a:prstGeom prst="rect">
+                      <a:avLst/>
+                    </a:prstGeom>
+                  </pic:spPr>
+                </pic:pic>
+              </a:graphicData>
+            </a:graphic>
+          </wp:inline>
+        </w:drawing>
+      </w:r>
+      <w:r>
+        <w:rPr>
+          <w:noProof/>
+        </w:rPr>
+        <w:t xml:space="preserve"> </w:t>
+      </w:r>
+    </w:p>
+    <w:p>
+      <w:r>
+        <w:t>Four transactions in the pending list with fees from 4 to 7:</w:t>
+      </w:r>
+    </w:p>
+    <w:p>
+      <w:r>
+        <w:lastRenderedPageBreak/>
+        <w:drawing>
+          <wp:inline distT="0" distB="0" distL="0" distR="0" wp14:anchorId="031CF608" wp14:editId="1856CFF3">
+            <wp:extent cx="5731510" cy="6254115"/>
+            <wp:effectExtent l="0" t="0" r="2540" b="0"/>
+            <wp:docPr id="1912115038" name="Picture 1" descr="A screenshot of a computer&#10;&#10;AI-generated content may be incorrect."/>
+            <wp:cNvGraphicFramePr>
+              <a:graphicFrameLocks xmlns:a="http://schemas.openxmlformats.org/drawingml/2006/main" noChangeAspect="1"/>
+            </wp:cNvGraphicFramePr>
+            <a:graphic xmlns:a="http://schemas.openxmlformats.org/drawingml/2006/main">
+              <a:graphicData uri="http://schemas.openxmlformats.org/drawingml/2006/picture">
+                <pic:pic xmlns:pic="http://schemas.openxmlformats.org/drawingml/2006/picture">
+                  <pic:nvPicPr>
+                    <pic:cNvPr id="1912115038" name="Picture 1" descr="A screenshot of a computer&#10;&#10;AI-generated content may be incorrect."/>
+                    <pic:cNvPicPr/>
+                  </pic:nvPicPr>
+                  <pic:blipFill>
+                    <a:blip r:embed="rId27"/>
+                    <a:stretch>
+                      <a:fillRect/>
+                    </a:stretch>
+                  </pic:blipFill>
+                  <pic:spPr>
+                    <a:xfrm>
+                      <a:off x="0" y="0"/>
+                      <a:ext cx="5731510" cy="6254115"/>
+                    </a:xfrm>
+                    <a:prstGeom prst="rect">
+                      <a:avLst/>
+                    </a:prstGeom>
+                  </pic:spPr>
+                </pic:pic>
+              </a:graphicData>
+            </a:graphic>
+          </wp:inline>
+        </w:drawing>
+      </w:r>
+    </w:p>
+    <w:p>
+      <w:r>
+        <w:t>The next block was mined using greedy mining mode, containing the 5 highest fee transactions:</w:t>
+      </w:r>
+    </w:p>
+    <w:p>
+      <w:r>
+        <w:lastRenderedPageBreak/>
+        <w:drawing>
+          <wp:inline distT="0" distB="0" distL="0" distR="0" wp14:anchorId="0F3B01FD" wp14:editId="5C660AB6">
+            <wp:extent cx="5731510" cy="6254750"/>
+            <wp:effectExtent l="0" t="0" r="2540" b="0"/>
+            <wp:docPr id="1868554968" name="Picture 1" descr="A screenshot of a computer&#10;&#10;AI-generated content may be incorrect."/>
+            <wp:cNvGraphicFramePr>
+              <a:graphicFrameLocks xmlns:a="http://schemas.openxmlformats.org/drawingml/2006/main" noChangeAspect="1"/>
+            </wp:cNvGraphicFramePr>
+            <a:graphic xmlns:a="http://schemas.openxmlformats.org/drawingml/2006/main">
+              <a:graphicData uri="http://schemas.openxmlformats.org/drawingml/2006/picture">
+                <pic:pic xmlns:pic="http://schemas.openxmlformats.org/drawingml/2006/picture">
+                  <pic:nvPicPr>
+                    <pic:cNvPr id="1868554968" name="Picture 1" descr="A screenshot of a computer&#10;&#10;AI-generated content may be incorrect."/>
+                    <pic:cNvPicPr/>
+                  </pic:nvPicPr>
+                  <pic:blipFill>
+                    <a:blip r:embed="rId28"/>
+                    <a:stretch>
+                      <a:fillRect/>
+                    </a:stretch>
+                  </pic:blipFill>
+                  <pic:spPr>
+                    <a:xfrm>
+                      <a:off x="0" y="0"/>
+                      <a:ext cx="5731510" cy="6254750"/>
+                    </a:xfrm>
+                    <a:prstGeom prst="rect">
+                      <a:avLst/>
+                    </a:prstGeom>
+                  </pic:spPr>
+                </pic:pic>
+              </a:graphicData>
+            </a:graphic>
+          </wp:inline>
+        </w:drawing>
+      </w:r>
+    </w:p>
+    <w:p>
+      <w:r>
+        <w:t>More transactions in the block:</w:t>
+      </w:r>
+    </w:p>
+    <w:p>
+      <w:r>
+        <w:lastRenderedPageBreak/>
+        <w:drawing>
+          <wp:inline distT="0" distB="0" distL="0" distR="0" wp14:anchorId="30C7DCBA" wp14:editId="6E798BDE">
+            <wp:extent cx="5731510" cy="6254750"/>
+            <wp:effectExtent l="0" t="0" r="2540" b="0"/>
+            <wp:docPr id="1297905852" name="Picture 1" descr="A screenshot of a computer&#10;&#10;AI-generated content may be incorrect."/>
+            <wp:cNvGraphicFramePr>
+              <a:graphicFrameLocks xmlns:a="http://schemas.openxmlformats.org/drawingml/2006/main" noChangeAspect="1"/>
+            </wp:cNvGraphicFramePr>
+            <a:graphic xmlns:a="http://schemas.openxmlformats.org/drawingml/2006/main">
+              <a:graphicData uri="http://schemas.openxmlformats.org/drawingml/2006/picture">
+                <pic:pic xmlns:pic="http://schemas.openxmlformats.org/drawingml/2006/picture">
+                  <pic:nvPicPr>
+                    <pic:cNvPr id="1297905852" name="Picture 1" descr="A screenshot of a computer&#10;&#10;AI-generated content may be incorrect."/>
+                    <pic:cNvPicPr/>
+                  </pic:nvPicPr>
+                  <pic:blipFill>
+                    <a:blip r:embed="rId29"/>
+                    <a:stretch>
+                      <a:fillRect/>
+                    </a:stretch>
+                  </pic:blipFill>
+                  <pic:spPr>
+                    <a:xfrm>
+                      <a:off x="0" y="0"/>
+                      <a:ext cx="5731510" cy="6254750"/>
+                    </a:xfrm>
+                    <a:prstGeom prst="rect">
+                      <a:avLst/>
+                    </a:prstGeom>
+                  </pic:spPr>
+                </pic:pic>
+              </a:graphicData>
+            </a:graphic>
+          </wp:inline>
+        </w:drawing>
+      </w:r>
+    </w:p>
+    <w:p>
+      <w:r>
+        <w:t>End of block including mining reward transaction:</w:t>
+      </w:r>
+    </w:p>
+    <w:p>
+      <w:r>
+        <w:lastRenderedPageBreak/>
+        <w:drawing>
+          <wp:inline distT="0" distB="0" distL="0" distR="0" wp14:anchorId="6585267C" wp14:editId="714630C1">
+            <wp:extent cx="5731510" cy="6254750"/>
+            <wp:effectExtent l="0" t="0" r="2540" b="0"/>
+            <wp:docPr id="1395771748" name="Picture 1" descr="A screenshot of a computer&#10;&#10;AI-generated content may be incorrect."/>
+            <wp:cNvGraphicFramePr>
+              <a:graphicFrameLocks xmlns:a="http://schemas.openxmlformats.org/drawingml/2006/main" noChangeAspect="1"/>
+            </wp:cNvGraphicFramePr>
+            <a:graphic xmlns:a="http://schemas.openxmlformats.org/drawingml/2006/main">
+              <a:graphicData uri="http://schemas.openxmlformats.org/drawingml/2006/picture">
+                <pic:pic xmlns:pic="http://schemas.openxmlformats.org/drawingml/2006/picture">
+                  <pic:nvPicPr>
+                    <pic:cNvPr id="1395771748" name="Picture 1" descr="A screenshot of a computer&#10;&#10;AI-generated content may be incorrect."/>
+                    <pic:cNvPicPr/>
+                  </pic:nvPicPr>
+                  <pic:blipFill>
+                    <a:blip r:embed="rId30"/>
+                    <a:stretch>
+                      <a:fillRect/>
+                    </a:stretch>
+                  </pic:blipFill>
+                  <pic:spPr>
+                    <a:xfrm>
+                      <a:off x="0" y="0"/>
+                      <a:ext cx="5731510" cy="6254750"/>
+                    </a:xfrm>
+                    <a:prstGeom prst="rect">
+                      <a:avLst/>
+                    </a:prstGeom>
+                  </pic:spPr>
+                </pic:pic>
+              </a:graphicData>
+            </a:graphic>
+          </wp:inline>
+        </w:drawing>
+      </w:r>
+    </w:p>
+    <w:p>
+      <w:r>
+        <w:t>Using the same 7 transactions as before, we mine a new block using altruistic mode:</w:t>
+      </w:r>
+    </w:p>
+    <w:p>
+      <w:r>
+        <w:lastRenderedPageBreak/>
+        <w:drawing>
+          <wp:inline distT="0" distB="0" distL="0" distR="0" wp14:anchorId="5489475B" wp14:editId="7BC729CB">
+            <wp:extent cx="5731510" cy="6252210"/>
+            <wp:effectExtent l="0" t="0" r="2540" b="0"/>
+            <wp:docPr id="1607145568" name="Picture 1" descr="A screenshot of a computer&#10;&#10;AI-generated content may be incorrect."/>
+            <wp:cNvGraphicFramePr>
+              <a:graphicFrameLocks xmlns:a="http://schemas.openxmlformats.org/drawingml/2006/main" noChangeAspect="1"/>
+            </wp:cNvGraphicFramePr>
+            <a:graphic xmlns:a="http://schemas.openxmlformats.org/drawingml/2006/main">
+              <a:graphicData uri="http://schemas.openxmlformats.org/drawingml/2006/picture">
+                <pic:pic xmlns:pic="http://schemas.openxmlformats.org/drawingml/2006/picture">
+                  <pic:nvPicPr>
+                    <pic:cNvPr id="1607145568" name="Picture 1" descr="A screenshot of a computer&#10;&#10;AI-generated content may be incorrect."/>
+                    <pic:cNvPicPr/>
+                  </pic:nvPicPr>
+                  <pic:blipFill>
+                    <a:blip r:embed="rId31"/>
+                    <a:stretch>
+                      <a:fillRect/>
+                    </a:stretch>
+                  </pic:blipFill>
+                  <pic:spPr>
+                    <a:xfrm>
+                      <a:off x="0" y="0"/>
+                      <a:ext cx="5731510" cy="6252210"/>
+                    </a:xfrm>
+                    <a:prstGeom prst="rect">
+                      <a:avLst/>
+                    </a:prstGeom>
+                  </pic:spPr>
+                </pic:pic>
+              </a:graphicData>
+            </a:graphic>
+          </wp:inline>
+        </w:drawing>
+      </w:r>
+    </w:p>
+    <w:p>
+      <w:r>
+        <w:t>Next 3 transactions in the block:</w:t>
+      </w:r>
+    </w:p>
+    <w:p>
+      <w:r>
+        <w:lastRenderedPageBreak/>
+        <w:drawing>
+          <wp:inline distT="0" distB="0" distL="0" distR="0" wp14:anchorId="44970574" wp14:editId="094E013B">
+            <wp:extent cx="5731510" cy="6251575"/>
+            <wp:effectExtent l="0" t="0" r="2540" b="0"/>
+            <wp:docPr id="1699689399" name="Picture 1" descr="A screenshot of a computer&#10;&#10;AI-generated content may be incorrect."/>
+            <wp:cNvGraphicFramePr>
+              <a:graphicFrameLocks xmlns:a="http://schemas.openxmlformats.org/drawingml/2006/main" noChangeAspect="1"/>
+            </wp:cNvGraphicFramePr>
+            <a:graphic xmlns:a="http://schemas.openxmlformats.org/drawingml/2006/main">
+              <a:graphicData uri="http://schemas.openxmlformats.org/drawingml/2006/picture">
+                <pic:pic xmlns:pic="http://schemas.openxmlformats.org/drawingml/2006/picture">
+                  <pic:nvPicPr>
+                    <pic:cNvPr id="1699689399" name="Picture 1" descr="A screenshot of a computer&#10;&#10;AI-generated content may be incorrect."/>
+                    <pic:cNvPicPr/>
+                  </pic:nvPicPr>
+                  <pic:blipFill>
+                    <a:blip r:embed="rId32"/>
+                    <a:stretch>
+                      <a:fillRect/>
+                    </a:stretch>
+                  </pic:blipFill>
+                  <pic:spPr>
+                    <a:xfrm>
+                      <a:off x="0" y="0"/>
+                      <a:ext cx="5731510" cy="6251575"/>
+                    </a:xfrm>
+                    <a:prstGeom prst="rect">
+                      <a:avLst/>
+                    </a:prstGeom>
+                  </pic:spPr>
+                </pic:pic>
+              </a:graphicData>
+            </a:graphic>
+          </wp:inline>
+        </w:drawing>
+      </w:r>
+    </w:p>
+    <w:p>
+      <w:r>
+        <w:t>End of block including the mining reward transaction:</w:t>
+      </w:r>
+    </w:p>
+    <w:p>
+      <w:r>
+        <w:lastRenderedPageBreak/>
+        <w:drawing>
+          <wp:inline distT="0" distB="0" distL="0" distR="0" wp14:anchorId="60226AB9" wp14:editId="50ECCD6A">
+            <wp:extent cx="5731510" cy="6259830"/>
+            <wp:effectExtent l="0" t="0" r="2540" b="7620"/>
+            <wp:docPr id="1252747015" name="Picture 1" descr="A screenshot of a computer&#10;&#10;AI-generated content may be incorrect."/>
+            <wp:cNvGraphicFramePr>
+              <a:graphicFrameLocks xmlns:a="http://schemas.openxmlformats.org/drawingml/2006/main" noChangeAspect="1"/>
+            </wp:cNvGraphicFramePr>
+            <a:graphic xmlns:a="http://schemas.openxmlformats.org/drawingml/2006/main">
+              <a:graphicData uri="http://schemas.openxmlformats.org/drawingml/2006/picture">
+                <pic:pic xmlns:pic="http://schemas.openxmlformats.org/drawingml/2006/picture">
+                  <pic:nvPicPr>
+                    <pic:cNvPr id="1252747015" name="Picture 1" descr="A screenshot of a computer&#10;&#10;AI-generated content may be incorrect."/>
+                    <pic:cNvPicPr/>
+                  </pic:nvPicPr>
+                  <pic:blipFill>
+                    <a:blip r:embed="rId33"/>
+                    <a:stretch>
+                      <a:fillRect/>
+                    </a:stretch>
+                  </pic:blipFill>
+                  <pic:spPr>
+                    <a:xfrm>
+                      <a:off x="0" y="0"/>
+                      <a:ext cx="5731510" cy="6259830"/>
+                    </a:xfrm>
+                    <a:prstGeom prst="rect">
+                      <a:avLst/>
+                    </a:prstGeom>
+                  </pic:spPr>
+                </pic:pic>
+              </a:graphicData>
+            </a:graphic>
+          </wp:inline>
+        </w:drawing>
+      </w:r>
+    </w:p>
+    <w:p>
+      <w:r>
+        <w:t xml:space="preserve">Using the same transactions, now we use </w:t>
+      </w:r>
+      <w:r>
+        <w:t xml:space="preserve">the </w:t>
+      </w:r>
+      <w:r>
+        <w:t xml:space="preserve">random mode for transaction selection and </w:t>
+      </w:r>
+      <w:r>
+        <w:t>mine a new block:</w:t>
+      </w:r>
+    </w:p>
+    <w:p>
+      <w:r>
+        <w:lastRenderedPageBreak/>
+        <w:drawing>
+          <wp:inline distT="0" distB="0" distL="0" distR="0" wp14:anchorId="7B470324" wp14:editId="31170EAE">
+            <wp:extent cx="5731510" cy="6250940"/>
+            <wp:effectExtent l="0" t="0" r="2540" b="0"/>
+            <wp:docPr id="278654583" name="Picture 1" descr="A screenshot of a computer&#10;&#10;AI-generated content may be incorrect."/>
+            <wp:cNvGraphicFramePr>
+              <a:graphicFrameLocks xmlns:a="http://schemas.openxmlformats.org/drawingml/2006/main" noChangeAspect="1"/>
+            </wp:cNvGraphicFramePr>
+            <a:graphic xmlns:a="http://schemas.openxmlformats.org/drawingml/2006/main">
+              <a:graphicData uri="http://schemas.openxmlformats.org/drawingml/2006/picture">
+                <pic:pic xmlns:pic="http://schemas.openxmlformats.org/drawingml/2006/picture">
+                  <pic:nvPicPr>
+                    <pic:cNvPr id="278654583" name="Picture 1" descr="A screenshot of a computer&#10;&#10;AI-generated content may be incorrect."/>
+                    <pic:cNvPicPr/>
+                  </pic:nvPicPr>
+                  <pic:blipFill>
+                    <a:blip r:embed="rId34"/>
+                    <a:stretch>
+                      <a:fillRect/>
+                    </a:stretch>
+                  </pic:blipFill>
+                  <pic:spPr>
+                    <a:xfrm>
+                      <a:off x="0" y="0"/>
+                      <a:ext cx="5731510" cy="6250940"/>
+                    </a:xfrm>
+                    <a:prstGeom prst="rect">
+                      <a:avLst/>
+                    </a:prstGeom>
+                  </pic:spPr>
+                </pic:pic>
+              </a:graphicData>
+            </a:graphic>
+          </wp:inline>
+        </w:drawing>
+      </w:r>
+    </w:p>
+    <w:p>
+      <w:r>
+        <w:t>The next transactions (in random order of fees now):</w:t>
+      </w:r>
+    </w:p>
+    <w:p>
+      <w:r>
+        <w:lastRenderedPageBreak/>
+        <w:drawing>
+          <wp:inline distT="0" distB="0" distL="0" distR="0" wp14:anchorId="4EE858F3" wp14:editId="1CF2694E">
+            <wp:extent cx="5731510" cy="6251575"/>
+            <wp:effectExtent l="0" t="0" r="2540" b="0"/>
+            <wp:docPr id="1944824560" name="Picture 1" descr="A screenshot of a computer&#10;&#10;AI-generated content may be incorrect."/>
+            <wp:cNvGraphicFramePr>
+              <a:graphicFrameLocks xmlns:a="http://schemas.openxmlformats.org/drawingml/2006/main" noChangeAspect="1"/>
+            </wp:cNvGraphicFramePr>
+            <a:graphic xmlns:a="http://schemas.openxmlformats.org/drawingml/2006/main">
+              <a:graphicData uri="http://schemas.openxmlformats.org/drawingml/2006/picture">
+                <pic:pic xmlns:pic="http://schemas.openxmlformats.org/drawingml/2006/picture">
+                  <pic:nvPicPr>
+                    <pic:cNvPr id="1944824560" name="Picture 1" descr="A screenshot of a computer&#10;&#10;AI-generated content may be incorrect."/>
+                    <pic:cNvPicPr/>
+                  </pic:nvPicPr>
+                  <pic:blipFill>
+                    <a:blip r:embed="rId35"/>
+                    <a:stretch>
+                      <a:fillRect/>
+                    </a:stretch>
+                  </pic:blipFill>
+                  <pic:spPr>
+                    <a:xfrm>
+                      <a:off x="0" y="0"/>
+                      <a:ext cx="5731510" cy="6251575"/>
+                    </a:xfrm>
+                    <a:prstGeom prst="rect">
+                      <a:avLst/>
+                    </a:prstGeom>
+                  </pic:spPr>
+                </pic:pic>
+              </a:graphicData>
+            </a:graphic>
+          </wp:inline>
+        </w:drawing>
+      </w:r>
+    </w:p>
+    <w:p>
+      <w:r>
+        <w:t>End of block including mining reward transaction:</w:t>
+      </w:r>
+    </w:p>
+    <w:p>
+      <w:r>
+        <w:lastRenderedPageBreak/>
+        <w:drawing>
+          <wp:inline distT="0" distB="0" distL="0" distR="0" wp14:anchorId="2EB98686" wp14:editId="62D52728">
+            <wp:extent cx="5731510" cy="6250940"/>
+            <wp:effectExtent l="0" t="0" r="2540" b="0"/>
+            <wp:docPr id="646622103" name="Picture 1" descr="A screenshot of a computer&#10;&#10;AI-generated content may be incorrect."/>
+            <wp:cNvGraphicFramePr>
+              <a:graphicFrameLocks xmlns:a="http://schemas.openxmlformats.org/drawingml/2006/main" noChangeAspect="1"/>
+            </wp:cNvGraphicFramePr>
+            <a:graphic xmlns:a="http://schemas.openxmlformats.org/drawingml/2006/main">
+              <a:graphicData uri="http://schemas.openxmlformats.org/drawingml/2006/picture">
+                <pic:pic xmlns:pic="http://schemas.openxmlformats.org/drawingml/2006/picture">
+                  <pic:nvPicPr>
+                    <pic:cNvPr id="646622103" name="Picture 1" descr="A screenshot of a computer&#10;&#10;AI-generated content may be incorrect."/>
+                    <pic:cNvPicPr/>
+                  </pic:nvPicPr>
+                  <pic:blipFill>
+                    <a:blip r:embed="rId36"/>
+                    <a:stretch>
+                      <a:fillRect/>
+                    </a:stretch>
+                  </pic:blipFill>
+                  <pic:spPr>
+                    <a:xfrm>
+                      <a:off x="0" y="0"/>
+                      <a:ext cx="5731510" cy="6250940"/>
+                    </a:xfrm>
+                    <a:prstGeom prst="rect">
+                      <a:avLst/>
+                    </a:prstGeom>
+                  </pic:spPr>
+                </pic:pic>
+              </a:graphicData>
+            </a:graphic>
+          </wp:inline>
+        </w:drawing>
+      </w:r>
     </w:p>
     <w:sectPr>
       <w:pgSz w:w="11906" w:h="16838"/>
@@ -914,6 +2849,56 @@
     </w:sectPr>
   </w:body>
 </w:document>
+</file>
+
+<file path=word/endnotes.xml><?xml version="1.0" encoding="utf-8"?>
+<w:endnotes xmlns:wpc="http://schemas.microsoft.com/office/word/2010/wordprocessingCanvas" xmlns:cx="http://schemas.microsoft.com/office/drawing/2014/chartex" xmlns:cx1="http://schemas.microsoft.com/office/drawing/2015/9/8/chartex" xmlns:cx2="http://schemas.microsoft.com/office/drawing/2015/10/21/chartex" xmlns:cx3="http://schemas.microsoft.com/office/drawing/2016/5/9/chartex" xmlns:cx4="http://schemas.microsoft.com/office/drawing/2016/5/10/chartex" xmlns:cx5="http://schemas.microsoft.com/office/drawing/2016/5/11/chartex" xmlns:cx6="http://schemas.microsoft.com/office/drawing/2016/5/12/chartex" xmlns:cx7="http://schemas.microsoft.com/office/drawing/2016/5/13/chartex" xmlns:cx8="http://schemas.microsoft.com/office/drawing/2016/5/14/chartex" xmlns:mc="http://schemas.openxmlformats.org/markup-compatibility/2006" xmlns:aink="http://schemas.microsoft.com/office/drawing/2016/ink" xmlns:am3d="http://schemas.microsoft.com/office/drawing/2017/model3d" xmlns:o="urn:schemas-microsoft-com:office:office" xmlns:oel="http://schemas.microsoft.com/office/2019/extlst" xmlns:r="http://schemas.openxmlformats.org/officeDocument/2006/relationships" xmlns:m="http://schemas.openxmlformats.org/officeDocument/2006/math" xmlns:v="urn:schemas-microsoft-com:vml" xmlns:wp14="http://schemas.microsoft.com/office/word/2010/wordprocessingDrawing" xmlns:wp="http://schemas.openxmlformats.org/drawingml/2006/wordprocessingDrawing" xmlns:w10="urn:schemas-microsoft-com:office:word" xmlns:w="http://schemas.openxmlformats.org/wordprocessingml/2006/main" xmlns:w14="http://schemas.microsoft.com/office/word/2010/wordml" xmlns:w15="http://schemas.microsoft.com/office/word/2012/wordml" xmlns:w16cex="http://schemas.microsoft.com/office/word/2018/wordml/cex" xmlns:w16cid="http://schemas.microsoft.com/office/word/2016/wordml/cid" xmlns:w16="http://schemas.microsoft.com/office/word/2018/wordml" xmlns:w16du="http://schemas.microsoft.com/office/word/2023/wordml/word16du" xmlns:w16sdtdh="http://schemas.microsoft.com/office/word/2020/wordml/sdtdatahash" xmlns:w16sdtfl="http://schemas.microsoft.com/office/word/2024/wordml/sdtformatlock" xmlns:w16se="http://schemas.microsoft.com/office/word/2015/wordml/symex" xmlns:wpg="http://schemas.microsoft.com/office/word/2010/wordprocessingGroup" xmlns:wpi="http://schemas.microsoft.com/office/word/2010/wordprocessingInk" xmlns:wne="http://schemas.microsoft.com/office/word/2006/wordml" xmlns:wps="http://schemas.microsoft.com/office/word/2010/wordprocessingShape" mc:Ignorable="w14 w15 w16se w16cid w16 w16cex w16sdtdh w16sdtfl w16du wp14">
+  <w:endnote w:type="separator" w:id="-1">
+    <w:p>
+      <w:pPr>
+        <w:spacing w:after="0" w:line="240" w:lineRule="auto"/>
+      </w:pPr>
+      <w:r>
+        <w:separator/>
+      </w:r>
+    </w:p>
+  </w:endnote>
+  <w:endnote w:type="continuationSeparator" w:id="0">
+    <w:p>
+      <w:pPr>
+        <w:spacing w:after="0" w:line="240" w:lineRule="auto"/>
+      </w:pPr>
+      <w:r>
+        <w:continuationSeparator/>
+      </w:r>
+    </w:p>
+  </w:endnote>
+</w:endnotes>
+</file>
+
+<file path=word/footnotes.xml><?xml version="1.0" encoding="utf-8"?>
+<w:footnotes xmlns:wpc="http://schemas.microsoft.com/office/word/2010/wordprocessingCanvas" xmlns:cx="http://schemas.microsoft.com/office/drawing/2014/chartex" xmlns:cx1="http://schemas.microsoft.com/office/drawing/2015/9/8/chartex" xmlns:cx2="http://schemas.microsoft.com/office/drawing/2015/10/21/chartex" xmlns:cx3="http://schemas.microsoft.com/office/drawing/2016/5/9/chartex" xmlns:cx4="http://schemas.microsoft.com/office/drawing/2016/5/10/chartex" xmlns:cx5="http://schemas.microsoft.com/office/drawing/2016/5/11/chartex" xmlns:cx6="http://schemas.microsoft.com/office/drawing/2016/5/12/chartex" xmlns:cx7="http://schemas.microsoft.com/office/drawing/2016/5/13/chartex" xmlns:cx8="http://schemas.microsoft.com/office/drawing/2016/5/14/chartex" xmlns:mc="http://schemas.openxmlformats.org/markup-compatibility/2006" xmlns:aink="http://schemas.microsoft.com/office/drawing/2016/ink" xmlns:am3d="http://schemas.microsoft.com/office/drawing/2017/model3d" xmlns:o="urn:schemas-microsoft-com:office:office" xmlns:oel="http://schemas.microsoft.com/office/2019/extlst" xmlns:r="http://schemas.openxmlformats.org/officeDocument/2006/relationships" xmlns:m="http://schemas.openxmlformats.org/officeDocument/2006/math" xmlns:v="urn:schemas-microsoft-com:vml" xmlns:wp14="http://schemas.microsoft.com/office/word/2010/wordprocessingDrawing" xmlns:wp="http://schemas.openxmlformats.org/drawingml/2006/wordprocessingDrawing" xmlns:w10="urn:schemas-microsoft-com:office:word" xmlns:w="http://schemas.openxmlformats.org/wordprocessingml/2006/main" xmlns:w14="http://schemas.microsoft.com/office/word/2010/wordml" xmlns:w15="http://schemas.microsoft.com/office/word/2012/wordml" xmlns:w16cex="http://schemas.microsoft.com/office/word/2018/wordml/cex" xmlns:w16cid="http://schemas.microsoft.com/office/word/2016/wordml/cid" xmlns:w16="http://schemas.microsoft.com/office/word/2018/wordml" xmlns:w16du="http://schemas.microsoft.com/office/word/2023/wordml/word16du" xmlns:w16sdtdh="http://schemas.microsoft.com/office/word/2020/wordml/sdtdatahash" xmlns:w16sdtfl="http://schemas.microsoft.com/office/word/2024/wordml/sdtformatlock" xmlns:w16se="http://schemas.microsoft.com/office/word/2015/wordml/symex" xmlns:wpg="http://schemas.microsoft.com/office/word/2010/wordprocessingGroup" xmlns:wpi="http://schemas.microsoft.com/office/word/2010/wordprocessingInk" xmlns:wne="http://schemas.microsoft.com/office/word/2006/wordml" xmlns:wps="http://schemas.microsoft.com/office/word/2010/wordprocessingShape" mc:Ignorable="w14 w15 w16se w16cid w16 w16cex w16sdtdh w16sdtfl w16du wp14">
+  <w:footnote w:type="separator" w:id="-1">
+    <w:p>
+      <w:pPr>
+        <w:spacing w:after="0" w:line="240" w:lineRule="auto"/>
+      </w:pPr>
+      <w:r>
+        <w:separator/>
+      </w:r>
+    </w:p>
+  </w:footnote>
+  <w:footnote w:type="continuationSeparator" w:id="0">
+    <w:p>
+      <w:pPr>
+        <w:spacing w:after="0" w:line="240" w:lineRule="auto"/>
+      </w:pPr>
+      <w:r>
+        <w:continuationSeparator/>
+      </w:r>
+    </w:p>
+  </w:footnote>
+</w:footnotes>
 </file>
 
 <file path=word/styles.xml><?xml version="1.0" encoding="utf-8"?>
@@ -1833,6 +3818,69 @@
       <w:spacing w:val="5"/>
     </w:rPr>
   </w:style>
+  <w:style w:type="paragraph" w:styleId="Header">
+    <w:name w:val="header"/>
+    <w:basedOn w:val="Normal"/>
+    <w:link w:val="HeaderChar"/>
+    <w:uiPriority w:val="99"/>
+    <w:unhideWhenUsed/>
+    <w:rsid w:val="0045562B"/>
+    <w:pPr>
+      <w:tabs>
+        <w:tab w:val="center" w:pos="4513"/>
+        <w:tab w:val="right" w:pos="9026"/>
+      </w:tabs>
+      <w:spacing w:after="0" w:line="240" w:lineRule="auto"/>
+    </w:pPr>
+  </w:style>
+  <w:style w:type="character" w:customStyle="1" w:styleId="HeaderChar">
+    <w:name w:val="Header Char"/>
+    <w:basedOn w:val="DefaultParagraphFont"/>
+    <w:link w:val="Header"/>
+    <w:uiPriority w:val="99"/>
+    <w:rsid w:val="0045562B"/>
+  </w:style>
+  <w:style w:type="paragraph" w:styleId="Footer">
+    <w:name w:val="footer"/>
+    <w:basedOn w:val="Normal"/>
+    <w:link w:val="FooterChar"/>
+    <w:uiPriority w:val="99"/>
+    <w:unhideWhenUsed/>
+    <w:rsid w:val="0045562B"/>
+    <w:pPr>
+      <w:tabs>
+        <w:tab w:val="center" w:pos="4513"/>
+        <w:tab w:val="right" w:pos="9026"/>
+      </w:tabs>
+      <w:spacing w:after="0" w:line="240" w:lineRule="auto"/>
+    </w:pPr>
+  </w:style>
+  <w:style w:type="character" w:customStyle="1" w:styleId="FooterChar">
+    <w:name w:val="Footer Char"/>
+    <w:basedOn w:val="DefaultParagraphFont"/>
+    <w:link w:val="Footer"/>
+    <w:uiPriority w:val="99"/>
+    <w:rsid w:val="0045562B"/>
+  </w:style>
+  <w:style w:type="table" w:styleId="TableGrid">
+    <w:name w:val="Table Grid"/>
+    <w:basedOn w:val="TableNormal"/>
+    <w:uiPriority w:val="39"/>
+    <w:rsid w:val="00476121"/>
+    <w:pPr>
+      <w:spacing w:after="0" w:line="240" w:lineRule="auto"/>
+    </w:pPr>
+    <w:tblPr>
+      <w:tblBorders>
+        <w:top w:val="single" w:sz="4" w:space="0" w:color="auto"/>
+        <w:left w:val="single" w:sz="4" w:space="0" w:color="auto"/>
+        <w:bottom w:val="single" w:sz="4" w:space="0" w:color="auto"/>
+        <w:right w:val="single" w:sz="4" w:space="0" w:color="auto"/>
+        <w:insideH w:val="single" w:sz="4" w:space="0" w:color="auto"/>
+        <w:insideV w:val="single" w:sz="4" w:space="0" w:color="auto"/>
+      </w:tblBorders>
+    </w:tblPr>
+  </w:style>
 </w:styles>
 </file>
 

</xml_diff>

<commit_message>
added some notes to report and added flowchart file
</commit_message>
<xml_diff>
--- a/Luke Wilson CS3BC Coursework.docx
+++ b/Luke Wilson CS3BC Coursework.docx
@@ -429,17 +429,12 @@
         <w:t xml:space="preserve"> a new Blockchain object was instantiated. Calling </w:t>
       </w:r>
       <w:proofErr w:type="spellStart"/>
-      <w:proofErr w:type="gramStart"/>
       <w:r>
         <w:t>getBlockAsString</w:t>
       </w:r>
       <w:proofErr w:type="spellEnd"/>
       <w:r>
-        <w:t>(</w:t>
-      </w:r>
-      <w:proofErr w:type="gramEnd"/>
-      <w:r>
-        <w:t>0) replaced the initial console text with the details of the genesis block. When the application runs</w:t>
+        <w:t>(0) replaced the initial console text with the details of the genesis block. When the application runs</w:t>
       </w:r>
       <w:r>
         <w:t>,</w:t>
@@ -852,6 +847,11 @@
     </w:p>
     <w:p>
       <w:r>
+        <w:t>TALK ABOUT SOME OTHER METHODS</w:t>
+      </w:r>
+    </w:p>
+    <w:p>
+      <w:r>
         <w:t>Task 6.3 implements transaction</w:t>
       </w:r>
       <w:r>
@@ -892,6 +892,11 @@
       </w:r>
       <w:r>
         <w:t xml:space="preserve"> The appendix shows how each strategy chooses 5 transactions from the transaction pool.</w:t>
+      </w:r>
+    </w:p>
+    <w:p>
+      <w:r>
+        <w:t>MAYBE ADD LITTLE CODE SNIPPET</w:t>
       </w:r>
     </w:p>
     <w:p>
@@ -2380,6 +2385,9 @@
         </w:rPr>
       </w:pPr>
       <w:r>
+        <w:rPr>
+          <w:noProof/>
+        </w:rPr>
         <w:drawing>
           <wp:inline distT="0" distB="0" distL="0" distR="0" wp14:anchorId="52487F71" wp14:editId="15C7C71E">
             <wp:extent cx="5731510" cy="6254115"/>
@@ -2430,6 +2438,9 @@
     </w:p>
     <w:p>
       <w:r>
+        <w:rPr>
+          <w:noProof/>
+        </w:rPr>
         <w:lastRenderedPageBreak/>
         <w:drawing>
           <wp:inline distT="0" distB="0" distL="0" distR="0" wp14:anchorId="031CF608" wp14:editId="1856CFF3">
@@ -2475,6 +2486,9 @@
     </w:p>
     <w:p>
       <w:r>
+        <w:rPr>
+          <w:noProof/>
+        </w:rPr>
         <w:lastRenderedPageBreak/>
         <w:drawing>
           <wp:inline distT="0" distB="0" distL="0" distR="0" wp14:anchorId="0F3B01FD" wp14:editId="5C660AB6">
@@ -2520,6 +2534,9 @@
     </w:p>
     <w:p>
       <w:r>
+        <w:rPr>
+          <w:noProof/>
+        </w:rPr>
         <w:lastRenderedPageBreak/>
         <w:drawing>
           <wp:inline distT="0" distB="0" distL="0" distR="0" wp14:anchorId="30C7DCBA" wp14:editId="6E798BDE">
@@ -2565,6 +2582,9 @@
     </w:p>
     <w:p>
       <w:r>
+        <w:rPr>
+          <w:noProof/>
+        </w:rPr>
         <w:lastRenderedPageBreak/>
         <w:drawing>
           <wp:inline distT="0" distB="0" distL="0" distR="0" wp14:anchorId="6585267C" wp14:editId="714630C1">
@@ -2610,6 +2630,9 @@
     </w:p>
     <w:p>
       <w:r>
+        <w:rPr>
+          <w:noProof/>
+        </w:rPr>
         <w:lastRenderedPageBreak/>
         <w:drawing>
           <wp:inline distT="0" distB="0" distL="0" distR="0" wp14:anchorId="5489475B" wp14:editId="7BC729CB">
@@ -2655,6 +2678,9 @@
     </w:p>
     <w:p>
       <w:r>
+        <w:rPr>
+          <w:noProof/>
+        </w:rPr>
         <w:lastRenderedPageBreak/>
         <w:drawing>
           <wp:inline distT="0" distB="0" distL="0" distR="0" wp14:anchorId="44970574" wp14:editId="094E013B">
@@ -2700,6 +2726,9 @@
     </w:p>
     <w:p>
       <w:r>
+        <w:rPr>
+          <w:noProof/>
+        </w:rPr>
         <w:lastRenderedPageBreak/>
         <w:drawing>
           <wp:inline distT="0" distB="0" distL="0" distR="0" wp14:anchorId="60226AB9" wp14:editId="50ECCD6A">
@@ -2754,6 +2783,9 @@
     </w:p>
     <w:p>
       <w:r>
+        <w:rPr>
+          <w:noProof/>
+        </w:rPr>
         <w:lastRenderedPageBreak/>
         <w:drawing>
           <wp:inline distT="0" distB="0" distL="0" distR="0" wp14:anchorId="7B470324" wp14:editId="31170EAE">
@@ -2799,6 +2831,9 @@
     </w:p>
     <w:p>
       <w:r>
+        <w:rPr>
+          <w:noProof/>
+        </w:rPr>
         <w:lastRenderedPageBreak/>
         <w:drawing>
           <wp:inline distT="0" distB="0" distL="0" distR="0" wp14:anchorId="4EE858F3" wp14:editId="1CF2694E">
@@ -2844,6 +2879,9 @@
     </w:p>
     <w:p>
       <w:r>
+        <w:rPr>
+          <w:noProof/>
+        </w:rPr>
         <w:lastRenderedPageBreak/>
         <w:drawing>
           <wp:inline distT="0" distB="0" distL="0" distR="0" wp14:anchorId="2EB98686" wp14:editId="62D52728">
@@ -3545,6 +3583,7 @@
   <w:style w:type="character" w:default="1" w:styleId="DefaultParagraphFont">
     <w:name w:val="Default Paragraph Font"/>
     <w:uiPriority w:val="1"/>
+    <w:semiHidden/>
     <w:unhideWhenUsed/>
   </w:style>
   <w:style w:type="table" w:default="1" w:styleId="TableNormal">

</xml_diff>

<commit_message>
start talking about pos in report
</commit_message>
<xml_diff>
--- a/Luke Wilson CS3BC Coursework.docx
+++ b/Luke Wilson CS3BC Coursework.docx
@@ -913,6 +913,112 @@
           <w:szCs w:val="28"/>
           <w:u w:val="single"/>
         </w:rPr>
+        <w:t>Part 7</w:t>
+      </w:r>
+    </w:p>
+    <w:p>
+      <w:r>
+        <w:t>In this final section, a proof-of-stake algorithm was implemented.</w:t>
+      </w:r>
+      <w:r>
+        <w:t xml:space="preserve"> When new blocks are created through mining, the blocks are “mined”, but when new blocks are created using proof of stake, the blocks are “forged”. Firstly, a “Forge New Block” button was added to the UI, which triggers the proof-of-stake algorithm. This starts by creating a dictionary of address-balance pairs by looking through every block in the chain and every transaction </w:t>
+      </w:r>
+      <w:r>
+        <w:lastRenderedPageBreak/>
+        <w:t xml:space="preserve">in each block to find all addresses that have either sent or received tokens. Then the </w:t>
+      </w:r>
+      <w:proofErr w:type="spellStart"/>
+      <w:r>
+        <w:t>getBalance</w:t>
+      </w:r>
+      <w:proofErr w:type="spellEnd"/>
+      <w:r>
+        <w:t xml:space="preserve"> function is called </w:t>
+      </w:r>
+      <w:r>
+        <w:t>for</w:t>
+      </w:r>
+      <w:r>
+        <w:t xml:space="preserve"> each address</w:t>
+      </w:r>
+      <w:r>
+        <w:t xml:space="preserve">, which populates the stakes dictionary. </w:t>
+      </w:r>
+    </w:p>
+    <w:p>
+      <w:r>
+        <w:t xml:space="preserve">These stakes are then used inside a new </w:t>
+      </w:r>
+      <w:proofErr w:type="spellStart"/>
+      <w:r>
+        <w:t>ValidatorPicker</w:t>
+      </w:r>
+      <w:proofErr w:type="spellEnd"/>
+      <w:r>
+        <w:t xml:space="preserve"> class to call </w:t>
+      </w:r>
+      <w:proofErr w:type="gramStart"/>
+      <w:r>
+        <w:t>Pick(</w:t>
+      </w:r>
+      <w:proofErr w:type="gramEnd"/>
+      <w:r>
+        <w:t>)</w:t>
+      </w:r>
+      <w:r>
+        <w:t>, which shuffles the stakes dictionary,</w:t>
+      </w:r>
+      <w:r>
+        <w:t xml:space="preserve"> then </w:t>
+      </w:r>
+      <w:r>
+        <w:t>generates a random value between 0 and the sum of all stakes. It steps through the list, cumulatively adding each address</w:t>
+      </w:r>
+      <w:r>
+        <w:rPr>
+          <w:rFonts w:ascii="Aptos" w:hAnsi="Aptos" w:cs="Aptos"/>
+        </w:rPr>
+        <w:t>’</w:t>
+      </w:r>
+      <w:r>
+        <w:t>s stake until the running total meets or exceeds the random sample</w:t>
+      </w:r>
+      <w:r>
+        <w:rPr>
+          <w:rFonts w:ascii="Aptos" w:hAnsi="Aptos" w:cs="Aptos"/>
+        </w:rPr>
+        <w:t>; at that point,</w:t>
+      </w:r>
+      <w:r>
+        <w:t xml:space="preserve"> it returns that address as the chosen validator.</w:t>
+      </w:r>
+      <w:r>
+        <w:t xml:space="preserve"> The mining mode is determined and passed to </w:t>
+      </w:r>
+      <w:proofErr w:type="spellStart"/>
+      <w:proofErr w:type="gramStart"/>
+      <w:r>
+        <w:t>GetPendingTransactions</w:t>
+      </w:r>
+      <w:proofErr w:type="spellEnd"/>
+      <w:r>
+        <w:t>(</w:t>
+      </w:r>
+      <w:proofErr w:type="gramEnd"/>
+      <w:r>
+        <w:t>) to add the relevant transactions to the block.</w:t>
+      </w:r>
+    </w:p>
+    <w:p>
+      <w:r>
+        <w:t>A new block constructor was created specifically for proof of stake</w:t>
+      </w:r>
+      <w:r>
+        <w:t xml:space="preserve">. The timestamp, index, previous block data, transaction list and Merkle Root are all set the same way as in </w:t>
+      </w:r>
+    </w:p>
+    <w:p>
+      <w:r>
         <w:br w:type="page"/>
       </w:r>
     </w:p>

</xml_diff>